<commit_message>
fixed blocksize depend on GPU
</commit_message>
<xml_diff>
--- a/Report.docx
+++ b/Report.docx
@@ -1029,6 +1029,9 @@
       <w:pPr>
         <w:pStyle w:val="af5"/>
         <w:ind w:left="660" w:firstLine="660"/>
+        <w:rPr>
+          <w:rFonts w:hint="eastAsia"/>
+        </w:rPr>
       </w:pPr>
       <w:r>
         <w:fldChar w:fldCharType="begin"/>
@@ -1522,31 +1525,420 @@
     </w:p>
     <w:p>
       <w:pPr>
-        <w:pStyle w:val="2"/>
-      </w:pPr>
-      <w:r>
-        <w:rPr>
-          <w:rFonts w:hint="eastAsia"/>
-        </w:rPr>
+        <w:pStyle w:val="1"/>
+        <w:pageBreakBefore/>
+        <w:ind w:left="431" w:hanging="431"/>
+      </w:pPr>
+      <w:r>
         <w:lastRenderedPageBreak/>
-        <w:t>블록 크기에 따른 속도 변화</w:t>
+        <w:t>Source Code</w:t>
       </w:r>
     </w:p>
     <w:p>
       <w:pPr>
         <w:pStyle w:val="af5"/>
-        <w:keepNext/>
         <w:ind w:left="660" w:firstLine="660"/>
       </w:pPr>
       <w:r>
+        <w:t>CUDA</w:t>
+      </w:r>
+      <w:r>
+        <w:rPr>
+          <w:rFonts w:hint="eastAsia"/>
+        </w:rPr>
+        <w:t>의 소스코드</w:t>
+      </w:r>
+      <w:r>
+        <w:rPr>
+          <w:rFonts w:hint="eastAsia"/>
+        </w:rPr>
+        <w:t>는 크게</w:t>
+      </w:r>
+      <w:r>
+        <w:rPr>
+          <w:rFonts w:hint="eastAsia"/>
+        </w:rPr>
+        <w:t xml:space="preserve">, </w:t>
+      </w:r>
+      <w:r>
+        <w:t>CPU</w:t>
+      </w:r>
+      <w:r>
+        <w:rPr>
+          <w:rFonts w:hint="eastAsia"/>
+        </w:rPr>
+        <w:t>에서 수행하는</w:t>
+      </w:r>
+      <w:r>
+        <w:rPr>
+          <w:rFonts w:hint="eastAsia"/>
+        </w:rPr>
+        <w:t xml:space="preserve"> </w:t>
+      </w:r>
+      <w:r>
+        <w:t>Host Code</w:t>
+      </w:r>
+      <w:r>
+        <w:rPr>
+          <w:rFonts w:hint="eastAsia"/>
+        </w:rPr>
+        <w:t xml:space="preserve">와 </w:t>
+      </w:r>
+      <w:r>
+        <w:t>GPU</w:t>
+      </w:r>
+      <w:r>
+        <w:rPr>
+          <w:rFonts w:hint="eastAsia"/>
+        </w:rPr>
+        <w:t xml:space="preserve">에서 수행하는 </w:t>
+      </w:r>
+      <w:r>
+        <w:t>Device Code</w:t>
+      </w:r>
+      <w:r>
+        <w:rPr>
+          <w:rFonts w:hint="eastAsia"/>
+        </w:rPr>
+        <w:t>로 나뉜다</w:t>
+      </w:r>
+      <w:r>
+        <w:rPr>
+          <w:rFonts w:hint="eastAsia"/>
+        </w:rPr>
+        <w:t xml:space="preserve">. </w:t>
+      </w:r>
+      <w:r>
+        <w:t>Host</w:t>
+      </w:r>
+      <w:r>
+        <w:rPr>
+          <w:rFonts w:hint="eastAsia"/>
+        </w:rPr>
+        <w:t xml:space="preserve"> </w:t>
+      </w:r>
+      <w:r>
+        <w:t>Code</w:t>
+      </w:r>
+      <w:r>
+        <w:rPr>
+          <w:rFonts w:hint="eastAsia"/>
+        </w:rPr>
+        <w:t xml:space="preserve">는 </w:t>
+      </w:r>
+      <w:r>
+        <w:t>Host</w:t>
+      </w:r>
+      <w:r>
+        <w:rPr>
+          <w:rFonts w:hint="eastAsia"/>
+        </w:rPr>
+        <w:t xml:space="preserve">에서 수행할 순차적인 연산과, </w:t>
+      </w:r>
+      <w:r>
+        <w:t>Device</w:t>
+      </w:r>
+      <w:r>
+        <w:rPr>
+          <w:rFonts w:hint="eastAsia"/>
+        </w:rPr>
+        <w:t xml:space="preserve">에 대한 </w:t>
+      </w:r>
+      <w:r>
+        <w:t>kernel</w:t>
+      </w:r>
+      <w:r>
+        <w:rPr>
+          <w:rFonts w:hint="eastAsia"/>
+        </w:rPr>
+        <w:t xml:space="preserve">의 </w:t>
+      </w:r>
+      <w:r>
+        <w:t>launch</w:t>
+      </w:r>
+      <w:r>
+        <w:rPr>
+          <w:rFonts w:hint="eastAsia"/>
+        </w:rPr>
+        <w:t xml:space="preserve">를 담당한다. </w:t>
+      </w:r>
+      <w:r>
+        <w:t>Device</w:t>
+      </w:r>
+      <w:r>
+        <w:rPr>
+          <w:rFonts w:hint="eastAsia"/>
+        </w:rPr>
+        <w:t xml:space="preserve"> </w:t>
+      </w:r>
+      <w:r>
+        <w:t>Code</w:t>
+      </w:r>
+      <w:r>
+        <w:rPr>
+          <w:rFonts w:hint="eastAsia"/>
+        </w:rPr>
+        <w:t xml:space="preserve">에는 실제로 </w:t>
+      </w:r>
+      <w:r>
+        <w:t>GPU</w:t>
+      </w:r>
+      <w:r>
+        <w:rPr>
+          <w:rFonts w:hint="eastAsia"/>
+        </w:rPr>
+        <w:t>가 수행할</w:t>
+      </w:r>
+      <w:r>
+        <w:t xml:space="preserve"> </w:t>
+      </w:r>
+      <w:r>
+        <w:rPr>
+          <w:rFonts w:hint="eastAsia"/>
+        </w:rPr>
+        <w:t xml:space="preserve">연산들을 </w:t>
+      </w:r>
+      <w:r>
+        <w:rPr>
+          <w:rFonts w:hint="eastAsia"/>
+        </w:rPr>
+        <w:t>담는</w:t>
+      </w:r>
+      <w:r>
+        <w:rPr>
+          <w:rFonts w:hint="eastAsia"/>
+        </w:rPr>
+        <w:t>다.</w:t>
+      </w:r>
+      <w:r>
+        <w:t xml:space="preserve"> </w:t>
+      </w:r>
+      <w:r>
+        <w:rPr>
+          <w:rFonts w:hint="eastAsia"/>
+        </w:rPr>
+        <w:t>일반적으로,</w:t>
+      </w:r>
+      <w:r>
+        <w:t xml:space="preserve"> </w:t>
+      </w:r>
+      <w:r>
+        <w:rPr>
+          <w:rFonts w:hint="eastAsia"/>
+        </w:rPr>
+        <w:t>Host</w:t>
+      </w:r>
+      <w:r>
+        <w:t xml:space="preserve"> Code</w:t>
+      </w:r>
+      <w:r>
+        <w:rPr>
+          <w:rFonts w:hint="eastAsia"/>
+        </w:rPr>
+        <w:t>는</w:t>
+      </w:r>
+      <w:r>
+        <w:rPr>
+          <w:rFonts w:hint="eastAsia"/>
+        </w:rPr>
+        <w:t xml:space="preserve"> 일반적인 </w:t>
+      </w:r>
+      <w:r>
+        <w:t xml:space="preserve">C++ </w:t>
+      </w:r>
+      <w:bookmarkStart w:id="4" w:name="_GoBack"/>
+      <w:bookmarkEnd w:id="4"/>
+      <w:r>
+        <w:rPr>
+          <w:rFonts w:hint="eastAsia"/>
+        </w:rPr>
+        <w:t xml:space="preserve">프로그래밍과 같이 </w:t>
+      </w:r>
+      <w:r>
+        <w:t>.</w:t>
+      </w:r>
+      <w:proofErr w:type="spellStart"/>
+      <w:r>
+        <w:t>cpp</w:t>
+      </w:r>
+      <w:proofErr w:type="spellEnd"/>
+      <w:r>
+        <w:rPr>
+          <w:rFonts w:hint="eastAsia"/>
+        </w:rPr>
+        <w:t xml:space="preserve"> 파일에 작성하고,</w:t>
+      </w:r>
+      <w:r>
+        <w:t xml:space="preserve"> </w:t>
+      </w:r>
+      <w:r>
+        <w:rPr>
+          <w:rFonts w:hint="eastAsia"/>
+        </w:rPr>
+        <w:t>Device</w:t>
+      </w:r>
+      <w:r>
+        <w:t xml:space="preserve"> Code</w:t>
+      </w:r>
+      <w:r>
+        <w:rPr>
+          <w:rFonts w:hint="eastAsia"/>
+        </w:rPr>
+        <w:t xml:space="preserve">는 </w:t>
+      </w:r>
+      <w:r>
+        <w:rPr>
+          <w:rFonts w:hint="eastAsia"/>
+        </w:rPr>
+        <w:t>.cu</w:t>
+      </w:r>
+      <w:r>
+        <w:t xml:space="preserve"> </w:t>
+      </w:r>
+      <w:r>
+        <w:rPr>
+          <w:rFonts w:hint="eastAsia"/>
+        </w:rPr>
+        <w:t>파일에 작성한다.</w:t>
+      </w:r>
+      <w:r>
+        <w:t xml:space="preserve"> </w:t>
+      </w:r>
+      <w:r>
+        <w:rPr>
+          <w:rFonts w:hint="eastAsia"/>
+        </w:rPr>
+        <w:t xml:space="preserve">이 프로그램에서는 </w:t>
+      </w:r>
+      <w:r>
+        <w:rPr>
+          <w:rFonts w:hint="eastAsia"/>
+        </w:rPr>
+        <w:t>H</w:t>
+      </w:r>
+      <w:r>
+        <w:t>ost Code</w:t>
+      </w:r>
+      <w:r>
+        <w:rPr>
+          <w:rFonts w:hint="eastAsia"/>
+        </w:rPr>
+        <w:t xml:space="preserve">는 </w:t>
+      </w:r>
+      <w:r>
+        <w:t>MatrixMul.cpp</w:t>
+      </w:r>
+      <w:r>
+        <w:t>, Device Code</w:t>
+      </w:r>
+      <w:r>
+        <w:rPr>
+          <w:rFonts w:hint="eastAsia"/>
+        </w:rPr>
+        <w:t xml:space="preserve">는 </w:t>
+      </w:r>
+      <w:r>
+        <w:t>MatrixMul_kernel.cu</w:t>
+      </w:r>
+      <w:r>
+        <w:rPr>
+          <w:rFonts w:hint="eastAsia"/>
+        </w:rPr>
+        <w:t xml:space="preserve">에 구현되어 있다. </w:t>
+      </w:r>
+    </w:p>
+    <w:p>
+      <w:pPr>
+        <w:pStyle w:val="af5"/>
+        <w:ind w:left="660" w:firstLine="660"/>
+      </w:pPr>
+      <w:r>
+        <w:rPr>
+          <w:rFonts w:hint="eastAsia"/>
+        </w:rPr>
+        <w:t>CUDA를 이용한 배열 곱셈은 크게 두 단계로 나뉜다.</w:t>
+      </w:r>
+      <w:r>
+        <w:t xml:space="preserve"> </w:t>
+      </w:r>
+      <w:r>
+        <w:rPr>
+          <w:rFonts w:hint="eastAsia"/>
+        </w:rPr>
+        <w:t xml:space="preserve">첫 번째로 </w:t>
+      </w:r>
+      <w:r>
+        <w:t>Device</w:t>
+      </w:r>
+      <w:r>
+        <w:rPr>
+          <w:rFonts w:hint="eastAsia"/>
+        </w:rPr>
+        <w:t xml:space="preserve">에 메모리를 할당하고 Host에서 </w:t>
+      </w:r>
+      <w:r>
+        <w:t>Device</w:t>
+      </w:r>
+      <w:r>
+        <w:rPr>
+          <w:rFonts w:hint="eastAsia"/>
+        </w:rPr>
+        <w:t>로 각종 데이터를 전달하는 부분과,</w:t>
+      </w:r>
+      <w:r>
+        <w:t xml:space="preserve"> Device Kern</w:t>
+      </w:r>
+      <w:r>
+        <w:rPr>
+          <w:rFonts w:hint="eastAsia"/>
+        </w:rPr>
+        <w:t>el을 실행하여 실제 행렬 곱셈을 수행하는 부분으로 나뉜다.</w:t>
+      </w:r>
+    </w:p>
+    <w:p>
+      <w:pPr>
+        <w:pStyle w:val="2"/>
+      </w:pPr>
+      <w:r>
+        <w:rPr>
+          <w:rFonts w:hint="eastAsia"/>
+        </w:rPr>
+        <w:lastRenderedPageBreak/>
+        <w:t xml:space="preserve">Device에게 행렬 곱셈을 수행시키는 </w:t>
+      </w:r>
+      <w:r>
+        <w:t>Host</w:t>
+      </w:r>
+      <w:r>
+        <w:rPr>
+          <w:rFonts w:hint="eastAsia"/>
+        </w:rPr>
+        <w:t xml:space="preserve"> </w:t>
+      </w:r>
+      <w:r>
+        <w:t>Code</w:t>
+      </w:r>
+      <w:r>
+        <w:rPr>
+          <w:rFonts w:hint="eastAsia"/>
+        </w:rPr>
+        <w:t>의 핵심</w:t>
+      </w:r>
+    </w:p>
+    <w:p>
+      <w:pPr>
+        <w:pStyle w:val="af5"/>
+        <w:ind w:left="660" w:firstLine="660"/>
+      </w:pPr>
+      <w:r>
         <w:rPr>
           <w:noProof/>
         </w:rPr>
         <w:drawing>
-          <wp:inline distT="0" distB="0" distL="0" distR="0" wp14:anchorId="44E51B2A" wp14:editId="256AA1DC">
-            <wp:extent cx="5337074" cy="2606400"/>
-            <wp:effectExtent l="0" t="0" r="0" b="3810"/>
-            <wp:docPr id="26" name="그림 26"/>
+          <wp:inline distT="0" distB="0" distL="0" distR="0" wp14:anchorId="5F7E9DBE" wp14:editId="177662FC">
+            <wp:extent cx="4619625" cy="5648325"/>
+            <wp:effectExtent l="0" t="0" r="9525" b="9525"/>
+            <wp:docPr id="20" name="그림 20"/>
             <wp:cNvGraphicFramePr>
               <a:graphicFrameLocks xmlns:a="http://schemas.openxmlformats.org/drawingml/2006/main" noChangeAspect="1"/>
             </wp:cNvGraphicFramePr>
@@ -1557,27 +1949,20 @@
                     <pic:cNvPr id="1" name=""/>
                     <pic:cNvPicPr/>
                   </pic:nvPicPr>
-                  <pic:blipFill rotWithShape="1">
+                  <pic:blipFill>
                     <a:blip r:embed="rId11"/>
-                    <a:srcRect t="-1" b="44316"/>
-                    <a:stretch/>
+                    <a:stretch>
+                      <a:fillRect/>
+                    </a:stretch>
                   </pic:blipFill>
-                  <pic:spPr bwMode="auto">
+                  <pic:spPr>
                     <a:xfrm>
                       <a:off x="0" y="0"/>
-                      <a:ext cx="5338800" cy="2607243"/>
+                      <a:ext cx="4619625" cy="5648325"/>
                     </a:xfrm>
                     <a:prstGeom prst="rect">
                       <a:avLst/>
                     </a:prstGeom>
-                    <a:ln>
-                      <a:noFill/>
-                    </a:ln>
-                    <a:extLst>
-                      <a:ext uri="{53640926-AAD7-44D8-BBD7-CCE9431645EC}">
-                        <a14:shadowObscured xmlns:a14="http://schemas.microsoft.com/office/drawing/2010/main"/>
-                      </a:ext>
-                    </a:extLst>
                   </pic:spPr>
                 </pic:pic>
               </a:graphicData>
@@ -1590,8 +1975,8 @@
       <w:pPr>
         <w:pStyle w:val="afa"/>
         <w:ind w:left="2340" w:hanging="800"/>
-        <w:jc w:val="both"/>
-      </w:pPr>
+      </w:pPr>
+      <w:bookmarkStart w:id="5" w:name="_Ref447481653"/>
       <w:r>
         <w:t xml:space="preserve">Figure </w:t>
       </w:r>
@@ -1608,7 +1993,7 @@
         <w:rPr>
           <w:noProof/>
         </w:rPr>
-        <w:t>3</w:t>
+        <w:t>4</w:t>
       </w:r>
       <w:r>
         <w:rPr>
@@ -1616,26 +2001,78 @@
         </w:rPr>
         <w:fldChar w:fldCharType="end"/>
       </w:r>
-      <w:r>
-        <w:t xml:space="preserve"> </w:t>
-      </w:r>
-      <w:r>
-        <w:rPr>
-          <w:rFonts w:hint="eastAsia"/>
-        </w:rPr>
-        <w:t xml:space="preserve">행렬 크기 </w:t>
-      </w:r>
-      <w:r>
-        <w:t xml:space="preserve">1600*1600, </w:t>
-      </w:r>
-      <w:r>
-        <w:rPr>
-          <w:rFonts w:hint="eastAsia"/>
-        </w:rPr>
-        <w:t xml:space="preserve">블록 크기 </w:t>
-      </w:r>
-      <w:r>
-        <w:t>16</w:t>
+      <w:bookmarkEnd w:id="5"/>
+      <w:r>
+        <w:t xml:space="preserve"> </w:t>
+      </w:r>
+      <w:r>
+        <w:t>Host</w:t>
+      </w:r>
+      <w:r>
+        <w:rPr>
+          <w:rFonts w:hint="eastAsia"/>
+        </w:rPr>
+        <w:t xml:space="preserve">에서 </w:t>
+      </w:r>
+      <w:r>
+        <w:rPr>
+          <w:rFonts w:hint="eastAsia"/>
+        </w:rPr>
+        <w:t>CUDA Kernel</w:t>
+      </w:r>
+      <w:r>
+        <w:t xml:space="preserve"> </w:t>
+      </w:r>
+      <w:r>
+        <w:rPr>
+          <w:rFonts w:hint="eastAsia"/>
+        </w:rPr>
+        <w:t>실행 및</w:t>
+      </w:r>
+      <w:r>
+        <w:rPr>
+          <w:rFonts w:hint="eastAsia"/>
+        </w:rPr>
+        <w:t xml:space="preserve"> </w:t>
+      </w:r>
+      <w:r>
+        <w:t>Host</w:t>
+      </w:r>
+      <w:r>
+        <w:rPr>
+          <w:rFonts w:hint="eastAsia"/>
+        </w:rPr>
+        <w:t>로의 결과 반환</w:t>
+      </w:r>
+      <w:r>
+        <w:rPr>
+          <w:rFonts w:hint="eastAsia"/>
+        </w:rPr>
+        <w:t xml:space="preserve"> (</w:t>
+      </w:r>
+      <w:r>
+        <w:t>MatrixMul.cpp</w:t>
+      </w:r>
+      <w:r>
+        <w:t>)</w:t>
+      </w:r>
+      <w:r>
+        <w:br/>
+      </w:r>
+      <w:r>
+        <w:rPr>
+          <w:rFonts w:hint="eastAsia"/>
+        </w:rPr>
+        <w:t xml:space="preserve">여기서 </w:t>
+      </w:r>
+      <w:r>
+        <w:t>NLTER</w:t>
+      </w:r>
+      <w:r>
+        <w:rPr>
+          <w:rFonts w:hint="eastAsia"/>
+        </w:rPr>
+        <w:t>은 행렬 곱셈의 테스트 횟수이다.</w:t>
       </w:r>
     </w:p>
     <w:p>
@@ -1647,320 +2084,516 @@
         <w:rPr>
           <w:rFonts w:hint="eastAsia"/>
         </w:rPr>
-        <w:t xml:space="preserve">평균 수행 시간은 </w:t>
-      </w:r>
-      <w:r>
-        <w:t xml:space="preserve">0.022000 </w:t>
-      </w:r>
-      <w:r>
-        <w:t>㎳</w:t>
-      </w:r>
-      <w:r>
-        <w:rPr>
-          <w:rFonts w:hint="eastAsia"/>
-        </w:rPr>
-        <w:t>였다</w:t>
-      </w:r>
-      <w:r>
-        <w:t xml:space="preserve">. </w:t>
-      </w:r>
-      <w:r>
-        <w:fldChar w:fldCharType="begin"/>
-      </w:r>
-      <w:r>
-        <w:instrText xml:space="preserve"> REF _Ref447505373 \h </w:instrText>
-      </w:r>
-      <w:r>
-        <w:fldChar w:fldCharType="separate"/>
-      </w:r>
-      <w:r>
-        <w:t xml:space="preserve">Figure </w:t>
-      </w:r>
-      <w:r>
-        <w:rPr>
-          <w:noProof/>
-        </w:rPr>
-        <w:t>2</w:t>
-      </w:r>
-      <w:r>
-        <w:fldChar w:fldCharType="end"/>
-      </w:r>
-      <w:r>
-        <w:t xml:space="preserve"> </w:t>
-      </w:r>
-      <w:r>
-        <w:rPr>
-          <w:rFonts w:hint="eastAsia"/>
-        </w:rPr>
-        <w:t>결과와의</w:t>
-      </w:r>
-      <w:r>
-        <w:rPr>
-          <w:rFonts w:hint="eastAsia"/>
-        </w:rPr>
-        <w:t xml:space="preserve"> 차의 절댓값은</w:t>
-      </w:r>
-      <w:r>
-        <w:rPr>
-          <w:rFonts w:hint="eastAsia"/>
-        </w:rPr>
-        <w:t xml:space="preserve"> 0.000892 </w:t>
-      </w:r>
-      <w:r>
-        <w:t>㎳</w:t>
-      </w:r>
-      <w:r>
-        <w:rPr>
-          <w:rFonts w:hint="eastAsia"/>
-        </w:rPr>
-        <w:t>으로,</w:t>
-      </w:r>
-      <w:r>
-        <w:t xml:space="preserve"> </w:t>
-      </w:r>
-      <w:r>
-        <w:rPr>
-          <w:rFonts w:hint="eastAsia"/>
-        </w:rPr>
-        <w:t>차이가 매우 미세했다.</w:t>
-      </w:r>
-      <w:r>
-        <w:t xml:space="preserve"> </w:t>
-      </w:r>
-      <w:r>
-        <w:rPr>
-          <w:rFonts w:hint="eastAsia"/>
-        </w:rPr>
-        <w:t xml:space="preserve">이 결과는 </w:t>
-      </w:r>
-      <w:r>
-        <w:fldChar w:fldCharType="begin"/>
-      </w:r>
-      <w:r>
-        <w:instrText xml:space="preserve"> </w:instrText>
-      </w:r>
-      <w:r>
-        <w:rPr>
-          <w:rFonts w:hint="eastAsia"/>
-        </w:rPr>
-        <w:instrText>REF _Ref447505373 \h</w:instrText>
-      </w:r>
-      <w:r>
-        <w:instrText xml:space="preserve"> </w:instrText>
-      </w:r>
-      <w:r>
-        <w:fldChar w:fldCharType="separate"/>
-      </w:r>
-      <w:r>
-        <w:t xml:space="preserve">Figure </w:t>
-      </w:r>
-      <w:r>
-        <w:rPr>
-          <w:noProof/>
-        </w:rPr>
-        <w:t>2</w:t>
-      </w:r>
-      <w:r>
-        <w:fldChar w:fldCharType="end"/>
-      </w:r>
-      <w:r>
-        <w:rPr>
-          <w:rFonts w:hint="eastAsia"/>
-        </w:rPr>
-        <w:t xml:space="preserve">와 비교하여 조금 느리지만, 블록 크기가 </w:t>
-      </w:r>
-      <w:r>
-        <w:t>16</w:t>
-      </w:r>
-      <w:r>
-        <w:rPr>
-          <w:rFonts w:hint="eastAsia"/>
-        </w:rPr>
-        <w:t xml:space="preserve">인 경우가 </w:t>
-      </w:r>
-      <w:r>
-        <w:t>32</w:t>
-      </w:r>
-      <w:r>
-        <w:rPr>
-          <w:rFonts w:hint="eastAsia"/>
-        </w:rPr>
-        <w:t>인 경우보다 더 빠르게 연산 되는 경우도 상당했다.</w:t>
-      </w:r>
-      <w:r>
-        <w:t xml:space="preserve"> </w:t>
-      </w:r>
-      <w:r>
-        <w:rPr>
-          <w:rFonts w:hint="eastAsia"/>
-        </w:rPr>
-        <w:t>따라서 블록 크기는 CUDA</w:t>
-      </w:r>
-      <w:r>
-        <w:t xml:space="preserve"> </w:t>
-      </w:r>
-      <w:r>
-        <w:rPr>
-          <w:rFonts w:hint="eastAsia"/>
-        </w:rPr>
-        <w:t>연산의 속도에 큰 영향을 미치지 않는다고 예상할 수 있다.</w:t>
-      </w:r>
-      <w:r>
-        <w:t xml:space="preserve"> </w:t>
-      </w:r>
-      <w:r>
-        <w:rPr>
-          <w:rFonts w:hint="eastAsia"/>
-        </w:rPr>
-        <w:t>블록의 크기</w:t>
-      </w:r>
-      <w:bookmarkStart w:id="4" w:name="_GoBack"/>
-      <w:bookmarkEnd w:id="4"/>
-      <w:r>
-        <w:rPr>
-          <w:rFonts w:hint="eastAsia"/>
-        </w:rPr>
-        <w:t>가 다르더라도</w:t>
-      </w:r>
-      <w:r>
-        <w:rPr>
-          <w:rFonts w:hint="eastAsia"/>
-        </w:rPr>
-        <w:t>,</w:t>
-      </w:r>
-      <w:r>
-        <w:rPr>
-          <w:rFonts w:hint="eastAsia"/>
-        </w:rPr>
-        <w:t xml:space="preserve"> 동시에 스레드가 </w:t>
-      </w:r>
-      <w:r>
-        <w:rPr>
-          <w:rFonts w:hint="eastAsia"/>
-        </w:rPr>
-        <w:t xml:space="preserve">실제로 </w:t>
-      </w:r>
-      <w:r>
-        <w:rPr>
-          <w:rFonts w:hint="eastAsia"/>
-        </w:rPr>
-        <w:t xml:space="preserve">수행하는 연산의 </w:t>
-      </w:r>
-      <w:r>
-        <w:rPr>
-          <w:rFonts w:hint="eastAsia"/>
-        </w:rPr>
-        <w:t>수는</w:t>
-      </w:r>
-      <w:r>
-        <w:rPr>
-          <w:rFonts w:hint="eastAsia"/>
-        </w:rPr>
-        <w:t xml:space="preserve"> </w:t>
-      </w:r>
-      <w:r>
-        <w:rPr>
-          <w:rFonts w:hint="eastAsia"/>
-        </w:rPr>
-        <w:t xml:space="preserve">큰 </w:t>
-      </w:r>
-      <w:r>
-        <w:rPr>
-          <w:rFonts w:hint="eastAsia"/>
-        </w:rPr>
-        <w:t xml:space="preserve">차이가 나지 않는 데서 </w:t>
-      </w:r>
-      <w:r>
-        <w:rPr>
-          <w:rFonts w:hint="eastAsia"/>
-        </w:rPr>
-        <w:t>연유하</w:t>
-      </w:r>
-      <w:r>
-        <w:rPr>
-          <w:rFonts w:hint="eastAsia"/>
-        </w:rPr>
-        <w:t>는 것</w:t>
-      </w:r>
-      <w:r>
-        <w:rPr>
-          <w:rFonts w:hint="eastAsia"/>
-        </w:rPr>
-        <w:t>으로 예상된</w:t>
-      </w:r>
-      <w:r>
-        <w:rPr>
-          <w:rFonts w:hint="eastAsia"/>
-        </w:rPr>
-        <w:t>다.</w:t>
+        <w:t xml:space="preserve">여기서 </w:t>
+      </w:r>
+      <w:r>
+        <w:t>Host</w:t>
+      </w:r>
+      <w:r>
+        <w:rPr>
+          <w:rFonts w:hint="eastAsia"/>
+        </w:rPr>
+        <w:t xml:space="preserve">는 사전에, </w:t>
+      </w:r>
+      <w:r>
+        <w:rPr>
+          <w:rFonts w:hint="eastAsia"/>
+        </w:rPr>
+        <w:t>수행할 함수(</w:t>
+      </w:r>
+      <w:proofErr w:type="spellStart"/>
+      <w:r>
+        <w:t>fn_matrixMulCUDA</w:t>
+      </w:r>
+      <w:proofErr w:type="spellEnd"/>
+      <w:r>
+        <w:rPr>
+          <w:rFonts w:hint="eastAsia"/>
+        </w:rPr>
+        <w:t>),</w:t>
+      </w:r>
+      <w:r>
+        <w:t xml:space="preserve"> </w:t>
+      </w:r>
+      <w:r>
+        <w:rPr>
+          <w:rFonts w:hint="eastAsia"/>
+        </w:rPr>
+        <w:t>그리드 크기</w:t>
+      </w:r>
+      <w:r>
+        <w:rPr>
+          <w:rFonts w:hint="eastAsia"/>
+        </w:rPr>
+        <w:t>(</w:t>
+      </w:r>
+      <w:r>
+        <w:t>grid dim</w:t>
+      </w:r>
+      <w:r>
+        <w:rPr>
+          <w:rFonts w:hint="eastAsia"/>
+        </w:rPr>
+        <w:t>)</w:t>
+      </w:r>
+      <w:r>
+        <w:rPr>
+          <w:rFonts w:hint="eastAsia"/>
+        </w:rPr>
+        <w:t xml:space="preserve">와 </w:t>
+      </w:r>
+      <w:r>
+        <w:rPr>
+          <w:rFonts w:hint="eastAsia"/>
+        </w:rPr>
+        <w:t>스</w:t>
+      </w:r>
+      <w:r>
+        <w:rPr>
+          <w:rFonts w:hint="eastAsia"/>
+        </w:rPr>
+        <w:t>레드 크기</w:t>
+      </w:r>
+      <w:r>
+        <w:rPr>
+          <w:rFonts w:hint="eastAsia"/>
+        </w:rPr>
+        <w:t>(</w:t>
+      </w:r>
+      <w:r>
+        <w:t>block dim</w:t>
+      </w:r>
+      <w:r>
+        <w:rPr>
+          <w:rFonts w:hint="eastAsia"/>
+        </w:rPr>
+        <w:t>)</w:t>
+      </w:r>
+      <w:r>
+        <w:rPr>
+          <w:rFonts w:hint="eastAsia"/>
+        </w:rPr>
+        <w:t xml:space="preserve">, </w:t>
+      </w:r>
+      <w:r>
+        <w:rPr>
+          <w:rFonts w:hint="eastAsia"/>
+        </w:rPr>
+        <w:t>공유 메모리 크기와</w:t>
+      </w:r>
+      <w:r>
+        <w:t xml:space="preserve"> </w:t>
+      </w:r>
+      <w:r>
+        <w:rPr>
+          <w:rFonts w:hint="eastAsia"/>
+        </w:rPr>
+        <w:t>스트림(</w:t>
+      </w:r>
+      <w:r>
+        <w:t>shared mem, stream</w:t>
+      </w:r>
+      <w:r>
+        <w:rPr>
+          <w:rFonts w:hint="eastAsia"/>
+        </w:rPr>
+        <w:t>),</w:t>
+      </w:r>
+      <w:r>
+        <w:t xml:space="preserve"> </w:t>
+      </w:r>
+      <w:r>
+        <w:rPr>
+          <w:rFonts w:hint="eastAsia"/>
+        </w:rPr>
+        <w:t xml:space="preserve">함수 </w:t>
+      </w:r>
+      <w:proofErr w:type="spellStart"/>
+      <w:r>
+        <w:rPr>
+          <w:rFonts w:hint="eastAsia"/>
+        </w:rPr>
+        <w:t>아규먼트</w:t>
+      </w:r>
+      <w:proofErr w:type="spellEnd"/>
+      <w:r>
+        <w:rPr>
+          <w:rFonts w:hint="eastAsia"/>
+        </w:rPr>
+        <w:t>(</w:t>
+      </w:r>
+      <w:r>
+        <w:t>arguments</w:t>
+      </w:r>
+      <w:r>
+        <w:rPr>
+          <w:rFonts w:hint="eastAsia"/>
+        </w:rPr>
+        <w:t xml:space="preserve">) 등의, </w:t>
+      </w:r>
+      <w:r>
+        <w:rPr>
+          <w:rFonts w:hint="eastAsia"/>
+        </w:rPr>
+        <w:t>데이터들을</w:t>
+      </w:r>
+      <w:r>
+        <w:rPr>
+          <w:rFonts w:hint="eastAsia"/>
+        </w:rPr>
+        <w:t xml:space="preserve"> 설정하고 </w:t>
+      </w:r>
+      <w:r>
+        <w:t>CUDA Kernel</w:t>
+      </w:r>
+      <w:r>
+        <w:rPr>
+          <w:rFonts w:hint="eastAsia"/>
+        </w:rPr>
+        <w:t>을 실행시킨다.</w:t>
+      </w:r>
+      <w:r>
+        <w:t xml:space="preserve"> </w:t>
+      </w:r>
+      <w:r>
+        <w:rPr>
+          <w:rFonts w:hint="eastAsia"/>
+        </w:rPr>
+        <w:t xml:space="preserve">여기서 </w:t>
+      </w:r>
+      <w:proofErr w:type="spellStart"/>
+      <w:r>
+        <w:t>CUfunction</w:t>
+      </w:r>
+      <w:proofErr w:type="spellEnd"/>
+      <w:r>
+        <w:rPr>
+          <w:rFonts w:hint="eastAsia"/>
+        </w:rPr>
+        <w:t xml:space="preserve">형의 변수인 </w:t>
+      </w:r>
+      <w:proofErr w:type="spellStart"/>
+      <w:r>
+        <w:t>fn_matrixMulCUDA</w:t>
+      </w:r>
+      <w:proofErr w:type="spellEnd"/>
+      <w:r>
+        <w:rPr>
+          <w:rFonts w:hint="eastAsia"/>
+        </w:rPr>
+        <w:t>는 실행될 CUDA</w:t>
+      </w:r>
+      <w:r>
+        <w:t xml:space="preserve"> </w:t>
+      </w:r>
+      <w:proofErr w:type="spellStart"/>
+      <w:r>
+        <w:t>Kernal</w:t>
+      </w:r>
+      <w:proofErr w:type="spellEnd"/>
+      <w:r>
+        <w:t xml:space="preserve"> </w:t>
+      </w:r>
+      <w:r>
+        <w:rPr>
+          <w:rFonts w:hint="eastAsia"/>
+        </w:rPr>
+        <w:t>상에서 수행될 배열 곱셈</w:t>
+      </w:r>
+      <w:r>
+        <w:t xml:space="preserve"> </w:t>
+      </w:r>
+      <w:r>
+        <w:rPr>
+          <w:rFonts w:hint="eastAsia"/>
+        </w:rPr>
+        <w:t xml:space="preserve">함수인 </w:t>
+      </w:r>
+      <w:proofErr w:type="spellStart"/>
+      <w:r>
+        <w:t>matrixMulCUDA</w:t>
+      </w:r>
+      <w:proofErr w:type="spellEnd"/>
+      <w:r>
+        <w:t>()</w:t>
+      </w:r>
+      <w:r>
+        <w:t xml:space="preserve"> </w:t>
+      </w:r>
+      <w:r>
+        <w:rPr>
+          <w:rFonts w:hint="eastAsia"/>
+        </w:rPr>
+        <w:t>수행</w:t>
+      </w:r>
+      <w:r>
+        <w:rPr>
+          <w:rFonts w:hint="eastAsia"/>
+        </w:rPr>
+        <w:t xml:space="preserve">에 대한 </w:t>
+      </w:r>
+      <w:r>
+        <w:rPr>
+          <w:rFonts w:hint="eastAsia"/>
+        </w:rPr>
+        <w:t>데이터</w:t>
+      </w:r>
+      <w:r>
+        <w:rPr>
+          <w:rFonts w:hint="eastAsia"/>
+        </w:rPr>
+        <w:t xml:space="preserve">를 </w:t>
+      </w:r>
+      <w:r>
+        <w:rPr>
+          <w:rFonts w:hint="eastAsia"/>
+        </w:rPr>
+        <w:t>갖</w:t>
+      </w:r>
+      <w:r>
+        <w:rPr>
+          <w:rFonts w:hint="eastAsia"/>
+        </w:rPr>
+        <w:t>는다.</w:t>
+      </w:r>
+      <w:r>
+        <w:t xml:space="preserve"> </w:t>
+      </w:r>
+      <w:r>
+        <w:rPr>
+          <w:rFonts w:hint="eastAsia"/>
+        </w:rPr>
+        <w:t xml:space="preserve">이를 통해 각 스레드에서 수행되는 코드인 </w:t>
+      </w:r>
+      <w:r>
+        <w:t>MatrixMul_kernel.cu</w:t>
+      </w:r>
+      <w:r>
+        <w:rPr>
+          <w:rFonts w:hint="eastAsia"/>
+        </w:rPr>
+        <w:t xml:space="preserve">의 </w:t>
+      </w:r>
+      <w:proofErr w:type="spellStart"/>
+      <w:r>
+        <w:t>matrixMulCUDA</w:t>
+      </w:r>
+      <w:proofErr w:type="spellEnd"/>
+      <w:r>
+        <w:t>()</w:t>
+      </w:r>
+      <w:r>
+        <w:rPr>
+          <w:rFonts w:hint="eastAsia"/>
+        </w:rPr>
+        <w:t xml:space="preserve"> 함수가 각 스레드에서 동작할 수 있게 된다.</w:t>
       </w:r>
     </w:p>
     <w:p>
       <w:pPr>
-        <w:pStyle w:val="1"/>
-      </w:pPr>
-      <w:r>
-        <w:t>Source Code</w:t>
+        <w:pStyle w:val="af5"/>
+        <w:ind w:left="660" w:firstLine="660"/>
+      </w:pPr>
+      <w:r>
+        <w:rPr>
+          <w:rFonts w:hint="eastAsia"/>
+        </w:rPr>
+        <w:lastRenderedPageBreak/>
+        <w:t>행렬 곱셈</w:t>
+      </w:r>
+      <w:r>
+        <w:rPr>
+          <w:rFonts w:hint="eastAsia"/>
+        </w:rPr>
+        <w:t xml:space="preserve"> 시간 측정은 </w:t>
+      </w:r>
+      <w:proofErr w:type="spellStart"/>
+      <w:r>
+        <w:t>Stop</w:t>
+      </w:r>
+      <w:r>
+        <w:rPr>
+          <w:rFonts w:hint="eastAsia"/>
+        </w:rPr>
+        <w:t>W</w:t>
+      </w:r>
+      <w:r>
+        <w:t>atchWin</w:t>
+      </w:r>
+      <w:proofErr w:type="spellEnd"/>
+      <w:r>
+        <w:t xml:space="preserve"> (</w:t>
+      </w:r>
+      <w:proofErr w:type="spellStart"/>
+      <w:r>
+        <w:rPr>
+          <w:rFonts w:hint="eastAsia"/>
+        </w:rPr>
+        <w:t>helper_timer.h</w:t>
+      </w:r>
+      <w:proofErr w:type="spellEnd"/>
+      <w:r>
+        <w:rPr>
+          <w:rFonts w:hint="eastAsia"/>
+        </w:rPr>
+        <w:t>에 정의</w:t>
+      </w:r>
+      <w:r>
+        <w:t>)</w:t>
+      </w:r>
+      <w:r>
+        <w:t xml:space="preserve"> </w:t>
+      </w:r>
+      <w:r>
+        <w:rPr>
+          <w:rFonts w:hint="eastAsia"/>
+        </w:rPr>
+        <w:t>객체를 생성하여 수행한다</w:t>
+      </w:r>
+      <w:r>
+        <w:t xml:space="preserve">.  </w:t>
+      </w:r>
+      <w:r>
+        <w:rPr>
+          <w:rFonts w:hint="eastAsia"/>
+        </w:rPr>
+        <w:t xml:space="preserve">이 객체의 </w:t>
+      </w:r>
+      <w:r>
+        <w:t>start</w:t>
+      </w:r>
+      <w:r>
+        <w:t>()</w:t>
+      </w:r>
+      <w:r>
+        <w:rPr>
+          <w:rFonts w:hint="eastAsia"/>
+        </w:rPr>
+        <w:t>로</w:t>
+      </w:r>
+      <w:r>
+        <w:rPr>
+          <w:rFonts w:hint="eastAsia"/>
+        </w:rPr>
+        <w:t xml:space="preserve"> 타이머를 시작</w:t>
+      </w:r>
+      <w:r>
+        <w:rPr>
+          <w:rFonts w:hint="eastAsia"/>
+        </w:rPr>
+        <w:t>하</w:t>
+      </w:r>
+      <w:r>
+        <w:rPr>
+          <w:rFonts w:hint="eastAsia"/>
+        </w:rPr>
+        <w:t xml:space="preserve">고, </w:t>
+      </w:r>
+      <w:r>
+        <w:t>stop()</w:t>
+      </w:r>
+      <w:r>
+        <w:rPr>
+          <w:rFonts w:hint="eastAsia"/>
+        </w:rPr>
+        <w:t>로 정지</w:t>
+      </w:r>
+      <w:r>
+        <w:rPr>
+          <w:rFonts w:hint="eastAsia"/>
+        </w:rPr>
+        <w:t>한</w:t>
+      </w:r>
+      <w:r>
+        <w:rPr>
+          <w:rFonts w:hint="eastAsia"/>
+        </w:rPr>
+        <w:t>다.</w:t>
+      </w:r>
+      <w:r>
+        <w:t xml:space="preserve"> </w:t>
+      </w:r>
+      <w:r>
+        <w:rPr>
+          <w:rFonts w:hint="eastAsia"/>
+        </w:rPr>
+        <w:t xml:space="preserve">실제 타이머를 </w:t>
+      </w:r>
+      <w:r>
+        <w:rPr>
+          <w:rFonts w:hint="eastAsia"/>
+        </w:rPr>
+        <w:t>동작</w:t>
+      </w:r>
+      <w:r>
+        <w:rPr>
+          <w:rFonts w:hint="eastAsia"/>
+        </w:rPr>
+        <w:t>시키는 시간은 CUDA</w:t>
+      </w:r>
+      <w:r>
+        <w:t xml:space="preserve"> </w:t>
+      </w:r>
+      <w:r>
+        <w:rPr>
+          <w:rFonts w:hint="eastAsia"/>
+        </w:rPr>
+        <w:t>kernel</w:t>
+      </w:r>
+      <w:r>
+        <w:t xml:space="preserve"> </w:t>
+      </w:r>
+      <w:r>
+        <w:rPr>
+          <w:rFonts w:hint="eastAsia"/>
+        </w:rPr>
+        <w:t>실행 시작부터 종료 시까지 이다.</w:t>
+      </w:r>
+      <w:r>
+        <w:t xml:space="preserve"> </w:t>
+      </w:r>
+      <w:proofErr w:type="spellStart"/>
+      <w:r>
+        <w:t>getTime</w:t>
+      </w:r>
+      <w:proofErr w:type="spellEnd"/>
+      <w:r>
+        <w:t>()</w:t>
+      </w:r>
+      <w:r>
+        <w:rPr>
+          <w:rFonts w:hint="eastAsia"/>
+        </w:rPr>
+        <w:t>을 통해 측정된 시간을 가져올 수 있는데,</w:t>
+      </w:r>
+      <w:r>
+        <w:t xml:space="preserve"> </w:t>
+      </w:r>
+      <w:r>
+        <w:rPr>
+          <w:rFonts w:hint="eastAsia"/>
+        </w:rPr>
+        <w:t xml:space="preserve">시간의 단위는 </w:t>
+      </w:r>
+      <w:r>
+        <w:t>㎳</w:t>
+      </w:r>
+      <w:r>
+        <w:rPr>
+          <w:rFonts w:hint="eastAsia"/>
+        </w:rPr>
+        <w:t>이다.</w:t>
       </w:r>
     </w:p>
     <w:p>
       <w:pPr>
-        <w:pStyle w:val="af5"/>
-        <w:ind w:left="660" w:firstLine="660"/>
-      </w:pPr>
-      <w:r>
-        <w:t>CUDA</w:t>
-      </w:r>
-      <w:r>
-        <w:rPr>
-          <w:rFonts w:hint="eastAsia"/>
-        </w:rPr>
-        <w:t>의 소스코드</w:t>
-      </w:r>
-      <w:r>
-        <w:rPr>
-          <w:rFonts w:hint="eastAsia"/>
-        </w:rPr>
-        <w:t>는 크게</w:t>
-      </w:r>
-      <w:r>
-        <w:rPr>
-          <w:rFonts w:hint="eastAsia"/>
-        </w:rPr>
-        <w:t xml:space="preserve">, </w:t>
-      </w:r>
-      <w:r>
-        <w:t>CPU</w:t>
-      </w:r>
-      <w:r>
-        <w:rPr>
-          <w:rFonts w:hint="eastAsia"/>
-        </w:rPr>
-        <w:t>에서 수행하는</w:t>
-      </w:r>
-      <w:r>
-        <w:rPr>
-          <w:rFonts w:hint="eastAsia"/>
-        </w:rPr>
-        <w:t xml:space="preserve"> </w:t>
-      </w:r>
-      <w:r>
-        <w:t>Host Code</w:t>
-      </w:r>
-      <w:r>
-        <w:rPr>
-          <w:rFonts w:hint="eastAsia"/>
-        </w:rPr>
-        <w:t xml:space="preserve">와 </w:t>
-      </w:r>
-      <w:r>
-        <w:t>GPU</w:t>
-      </w:r>
-      <w:r>
-        <w:rPr>
-          <w:rFonts w:hint="eastAsia"/>
-        </w:rPr>
-        <w:t xml:space="preserve">에서 수행하는 </w:t>
+        <w:pStyle w:val="2"/>
+      </w:pPr>
+      <w:r>
+        <w:rPr>
+          <w:rFonts w:hint="eastAsia"/>
+        </w:rPr>
+        <w:t xml:space="preserve">실제로 행렬 곱셈을 수행하는 </w:t>
       </w:r>
       <w:r>
         <w:t>Device Code</w:t>
@@ -1969,343 +2602,24 @@
         <w:rPr>
           <w:rFonts w:hint="eastAsia"/>
         </w:rPr>
-        <w:t>로 나뉜다</w:t>
-      </w:r>
-      <w:r>
-        <w:rPr>
-          <w:rFonts w:hint="eastAsia"/>
-        </w:rPr>
-        <w:t xml:space="preserve">. </w:t>
-      </w:r>
-      <w:r>
-        <w:t>Host</w:t>
-      </w:r>
-      <w:r>
-        <w:rPr>
-          <w:rFonts w:hint="eastAsia"/>
-        </w:rPr>
-        <w:t xml:space="preserve"> </w:t>
-      </w:r>
-      <w:r>
-        <w:t>Code</w:t>
-      </w:r>
-      <w:r>
-        <w:rPr>
-          <w:rFonts w:hint="eastAsia"/>
-        </w:rPr>
-        <w:t xml:space="preserve">는 </w:t>
-      </w:r>
-      <w:r>
-        <w:t>Host</w:t>
-      </w:r>
-      <w:r>
-        <w:rPr>
-          <w:rFonts w:hint="eastAsia"/>
-        </w:rPr>
-        <w:t xml:space="preserve">에서 수행할 순차적인 연산과, </w:t>
-      </w:r>
-      <w:r>
-        <w:t>Device</w:t>
-      </w:r>
-      <w:r>
-        <w:rPr>
-          <w:rFonts w:hint="eastAsia"/>
-        </w:rPr>
-        <w:t xml:space="preserve">에 대한 </w:t>
-      </w:r>
-      <w:r>
-        <w:t>kernel</w:t>
-      </w:r>
-      <w:r>
-        <w:rPr>
-          <w:rFonts w:hint="eastAsia"/>
-        </w:rPr>
-        <w:t xml:space="preserve">의 </w:t>
-      </w:r>
-      <w:r>
-        <w:t>launch</w:t>
-      </w:r>
-      <w:r>
-        <w:rPr>
-          <w:rFonts w:hint="eastAsia"/>
-        </w:rPr>
-        <w:t xml:space="preserve">를 담당한다. </w:t>
-      </w:r>
-      <w:r>
-        <w:t>Device</w:t>
-      </w:r>
-      <w:r>
-        <w:rPr>
-          <w:rFonts w:hint="eastAsia"/>
-        </w:rPr>
-        <w:t xml:space="preserve"> </w:t>
-      </w:r>
-      <w:r>
-        <w:t>Code</w:t>
-      </w:r>
-      <w:r>
-        <w:rPr>
-          <w:rFonts w:hint="eastAsia"/>
-        </w:rPr>
-        <w:t xml:space="preserve">에는 실제로 </w:t>
-      </w:r>
-      <w:r>
-        <w:t>GPU</w:t>
-      </w:r>
-      <w:r>
-        <w:rPr>
-          <w:rFonts w:hint="eastAsia"/>
-        </w:rPr>
-        <w:t>가 수행할</w:t>
-      </w:r>
-      <w:r>
-        <w:t xml:space="preserve"> </w:t>
-      </w:r>
-      <w:r>
-        <w:rPr>
-          <w:rFonts w:hint="eastAsia"/>
-        </w:rPr>
-        <w:t xml:space="preserve">연산들을 </w:t>
-      </w:r>
-      <w:r>
-        <w:rPr>
-          <w:rFonts w:hint="eastAsia"/>
-        </w:rPr>
-        <w:t>담는</w:t>
-      </w:r>
-      <w:r>
-        <w:rPr>
-          <w:rFonts w:hint="eastAsia"/>
-        </w:rPr>
-        <w:t>다.</w:t>
-      </w:r>
-      <w:r>
-        <w:t xml:space="preserve"> </w:t>
-      </w:r>
-      <w:r>
-        <w:rPr>
-          <w:rFonts w:hint="eastAsia"/>
-        </w:rPr>
-        <w:t>일반적으로,</w:t>
-      </w:r>
-      <w:r>
-        <w:t xml:space="preserve"> </w:t>
-      </w:r>
-      <w:r>
-        <w:rPr>
-          <w:rFonts w:hint="eastAsia"/>
-        </w:rPr>
-        <w:t>Host</w:t>
-      </w:r>
-      <w:r>
-        <w:t xml:space="preserve"> Code</w:t>
-      </w:r>
-      <w:r>
-        <w:rPr>
-          <w:rFonts w:hint="eastAsia"/>
-        </w:rPr>
-        <w:t>는</w:t>
-      </w:r>
-      <w:r>
-        <w:rPr>
-          <w:rFonts w:hint="eastAsia"/>
-        </w:rPr>
-        <w:t xml:space="preserve"> 일반적인 </w:t>
-      </w:r>
-      <w:r>
-        <w:t xml:space="preserve">C++ </w:t>
-      </w:r>
-      <w:r>
-        <w:rPr>
-          <w:rFonts w:hint="eastAsia"/>
-        </w:rPr>
-        <w:t xml:space="preserve">프로그래밍과 같이 </w:t>
-      </w:r>
-      <w:r>
-        <w:t>.</w:t>
-      </w:r>
-      <w:proofErr w:type="spellStart"/>
-      <w:r>
-        <w:t>cpp</w:t>
-      </w:r>
-      <w:proofErr w:type="spellEnd"/>
-      <w:r>
-        <w:rPr>
-          <w:rFonts w:hint="eastAsia"/>
-        </w:rPr>
-        <w:t xml:space="preserve"> 파일에 작성하고,</w:t>
-      </w:r>
-      <w:r>
-        <w:t xml:space="preserve"> </w:t>
-      </w:r>
-      <w:r>
-        <w:rPr>
-          <w:rFonts w:hint="eastAsia"/>
-        </w:rPr>
-        <w:t>Device</w:t>
-      </w:r>
-      <w:r>
-        <w:t xml:space="preserve"> Code</w:t>
-      </w:r>
-      <w:r>
-        <w:rPr>
-          <w:rFonts w:hint="eastAsia"/>
-        </w:rPr>
-        <w:t xml:space="preserve">는 </w:t>
-      </w:r>
-      <w:r>
-        <w:rPr>
-          <w:rFonts w:hint="eastAsia"/>
-        </w:rPr>
-        <w:t>.cu</w:t>
-      </w:r>
-      <w:r>
-        <w:t xml:space="preserve"> </w:t>
-      </w:r>
-      <w:r>
-        <w:rPr>
-          <w:rFonts w:hint="eastAsia"/>
-        </w:rPr>
-        <w:t>파일에 작성한다.</w:t>
-      </w:r>
-      <w:r>
-        <w:t xml:space="preserve"> </w:t>
-      </w:r>
-      <w:r>
-        <w:rPr>
-          <w:rFonts w:hint="eastAsia"/>
-        </w:rPr>
-        <w:t xml:space="preserve">이 프로그램에서는 </w:t>
-      </w:r>
-      <w:r>
-        <w:rPr>
-          <w:rFonts w:hint="eastAsia"/>
-        </w:rPr>
-        <w:t>H</w:t>
-      </w:r>
-      <w:r>
-        <w:t>ost Code</w:t>
-      </w:r>
-      <w:r>
-        <w:rPr>
-          <w:rFonts w:hint="eastAsia"/>
-        </w:rPr>
-        <w:t xml:space="preserve">는 </w:t>
-      </w:r>
-      <w:r>
-        <w:t>MatrixMul.cpp</w:t>
-      </w:r>
-      <w:r>
-        <w:t>, Device Code</w:t>
-      </w:r>
-      <w:r>
-        <w:rPr>
-          <w:rFonts w:hint="eastAsia"/>
-        </w:rPr>
-        <w:t xml:space="preserve">는 </w:t>
-      </w:r>
-      <w:r>
-        <w:t>MatrixMul_kernel.cu</w:t>
-      </w:r>
-      <w:r>
-        <w:rPr>
-          <w:rFonts w:hint="eastAsia"/>
-        </w:rPr>
-        <w:t xml:space="preserve">에 구현되어 있다. </w:t>
+        <w:t>의 핵심</w:t>
       </w:r>
     </w:p>
     <w:p>
       <w:pPr>
         <w:pStyle w:val="af5"/>
+        <w:keepNext/>
         <w:ind w:left="660" w:firstLine="660"/>
       </w:pPr>
       <w:r>
         <w:rPr>
-          <w:rFonts w:hint="eastAsia"/>
-        </w:rPr>
-        <w:t>CUDA를 이용한 배열 곱셈은 크게 두 단계로 나뉜다.</w:t>
-      </w:r>
-      <w:r>
-        <w:t xml:space="preserve"> </w:t>
-      </w:r>
-      <w:r>
-        <w:rPr>
-          <w:rFonts w:hint="eastAsia"/>
-        </w:rPr>
-        <w:t xml:space="preserve">첫 번째로 </w:t>
-      </w:r>
-      <w:r>
-        <w:t>Device</w:t>
-      </w:r>
-      <w:r>
-        <w:rPr>
-          <w:rFonts w:hint="eastAsia"/>
-        </w:rPr>
-        <w:t xml:space="preserve">에 메모리를 할당하고 Host에서 </w:t>
-      </w:r>
-      <w:r>
-        <w:t>Device</w:t>
-      </w:r>
-      <w:r>
-        <w:rPr>
-          <w:rFonts w:hint="eastAsia"/>
-        </w:rPr>
-        <w:t>로 각종 데이터를 전달하는 부분과,</w:t>
-      </w:r>
-      <w:r>
-        <w:t xml:space="preserve"> Device Kern</w:t>
-      </w:r>
-      <w:r>
-        <w:rPr>
-          <w:rFonts w:hint="eastAsia"/>
-        </w:rPr>
-        <w:t>el을 실행하여 실제 행렬 곱셈을 수행하는 부분으로 나뉜다.</w:t>
-      </w:r>
-    </w:p>
-    <w:p>
-      <w:pPr>
-        <w:pStyle w:val="2"/>
-      </w:pPr>
-      <w:r>
-        <w:rPr>
-          <w:rFonts w:hint="eastAsia"/>
-        </w:rPr>
-        <w:lastRenderedPageBreak/>
-        <w:t xml:space="preserve">Device에게 행렬 곱셈을 수행시키는 </w:t>
-      </w:r>
-      <w:r>
-        <w:t>Host</w:t>
-      </w:r>
-      <w:r>
-        <w:rPr>
-          <w:rFonts w:hint="eastAsia"/>
-        </w:rPr>
-        <w:t xml:space="preserve"> </w:t>
-      </w:r>
-      <w:r>
-        <w:t>Code</w:t>
-      </w:r>
-      <w:r>
-        <w:rPr>
-          <w:rFonts w:hint="eastAsia"/>
-        </w:rPr>
-        <w:t>의 핵심</w:t>
-      </w:r>
-    </w:p>
-    <w:p>
-      <w:pPr>
-        <w:pStyle w:val="af5"/>
-        <w:ind w:left="660" w:firstLine="660"/>
-      </w:pPr>
-      <w:r>
-        <w:rPr>
           <w:noProof/>
         </w:rPr>
         <w:drawing>
-          <wp:inline distT="0" distB="0" distL="0" distR="0" wp14:anchorId="5F7E9DBE" wp14:editId="177662FC">
-            <wp:extent cx="4619625" cy="5648325"/>
-            <wp:effectExtent l="0" t="0" r="9525" b="9525"/>
-            <wp:docPr id="20" name="그림 20"/>
+          <wp:inline distT="0" distB="0" distL="0" distR="0" wp14:anchorId="14A7F0BE" wp14:editId="09CB5F0D">
+            <wp:extent cx="4781550" cy="6096000"/>
+            <wp:effectExtent l="0" t="0" r="0" b="0"/>
+            <wp:docPr id="21" name="그림 21"/>
             <wp:cNvGraphicFramePr>
               <a:graphicFrameLocks xmlns:a="http://schemas.openxmlformats.org/drawingml/2006/main" noChangeAspect="1"/>
             </wp:cNvGraphicFramePr>
@@ -2325,7 +2639,7 @@
                   <pic:spPr>
                     <a:xfrm>
                       <a:off x="0" y="0"/>
-                      <a:ext cx="4619625" cy="5648325"/>
+                      <a:ext cx="4781550" cy="6096000"/>
                     </a:xfrm>
                     <a:prstGeom prst="rect">
                       <a:avLst/>
@@ -2342,8 +2656,9 @@
       <w:pPr>
         <w:pStyle w:val="afa"/>
         <w:ind w:left="2340" w:hanging="800"/>
-      </w:pPr>
-      <w:bookmarkStart w:id="5" w:name="_Ref447481653"/>
+        <w:jc w:val="both"/>
+      </w:pPr>
+      <w:bookmarkStart w:id="6" w:name="_Ref447482189"/>
       <w:r>
         <w:t xml:space="preserve">Figure </w:t>
       </w:r>
@@ -2360,7 +2675,7 @@
         <w:rPr>
           <w:noProof/>
         </w:rPr>
-        <w:t>4</w:t>
+        <w:t>5</w:t>
       </w:r>
       <w:r>
         <w:rPr>
@@ -2368,78 +2683,73 @@
         </w:rPr>
         <w:fldChar w:fldCharType="end"/>
       </w:r>
-      <w:bookmarkEnd w:id="5"/>
-      <w:r>
-        <w:t xml:space="preserve"> </w:t>
-      </w:r>
-      <w:r>
-        <w:t>Host</w:t>
-      </w:r>
-      <w:r>
-        <w:rPr>
-          <w:rFonts w:hint="eastAsia"/>
-        </w:rPr>
-        <w:t xml:space="preserve">에서 </w:t>
-      </w:r>
-      <w:r>
-        <w:rPr>
-          <w:rFonts w:hint="eastAsia"/>
-        </w:rPr>
-        <w:t>CUDA Kernel</w:t>
-      </w:r>
-      <w:r>
-        <w:t xml:space="preserve"> </w:t>
-      </w:r>
-      <w:r>
-        <w:rPr>
-          <w:rFonts w:hint="eastAsia"/>
-        </w:rPr>
-        <w:t>실행 및</w:t>
-      </w:r>
-      <w:r>
-        <w:rPr>
-          <w:rFonts w:hint="eastAsia"/>
-        </w:rPr>
-        <w:t xml:space="preserve"> </w:t>
-      </w:r>
-      <w:r>
-        <w:t>Host</w:t>
-      </w:r>
-      <w:r>
-        <w:rPr>
-          <w:rFonts w:hint="eastAsia"/>
-        </w:rPr>
-        <w:t>로의 결과 반환</w:t>
-      </w:r>
-      <w:r>
-        <w:rPr>
-          <w:rFonts w:hint="eastAsia"/>
-        </w:rPr>
-        <w:t xml:space="preserve"> (</w:t>
-      </w:r>
-      <w:r>
-        <w:t>MatrixMul.cpp</w:t>
+      <w:bookmarkEnd w:id="6"/>
+      <w:r>
+        <w:t xml:space="preserve"> </w:t>
+      </w:r>
+      <w:r>
+        <w:rPr>
+          <w:rFonts w:hint="eastAsia"/>
+        </w:rPr>
+        <w:t>각 스레드 별로 수행할 행렬 연산 코드 (</w:t>
+      </w:r>
+      <w:r>
+        <w:t>MatrixMul_kernel.cu</w:t>
       </w:r>
       <w:r>
         <w:t>)</w:t>
       </w:r>
       <w:r>
+        <w:tab/>
+      </w:r>
+      <w:r>
         <w:br/>
       </w:r>
-      <w:r>
-        <w:rPr>
-          <w:rFonts w:hint="eastAsia"/>
-        </w:rPr>
-        <w:t xml:space="preserve">여기서 </w:t>
-      </w:r>
-      <w:r>
-        <w:t>NLTER</w:t>
-      </w:r>
-      <w:r>
-        <w:rPr>
-          <w:rFonts w:hint="eastAsia"/>
-        </w:rPr>
-        <w:t>은 행렬 곱셈의 테스트 횟수이다.</w:t>
+      <w:proofErr w:type="spellStart"/>
+      <w:r>
+        <w:rPr>
+          <w:rFonts w:hint="eastAsia"/>
+        </w:rPr>
+        <w:t>bx</w:t>
+      </w:r>
+      <w:proofErr w:type="spellEnd"/>
+      <w:r>
+        <w:rPr>
+          <w:rFonts w:hint="eastAsia"/>
+        </w:rPr>
+        <w:t xml:space="preserve">, by는 각 블록의 </w:t>
+      </w:r>
+      <w:r>
+        <w:rPr>
+          <w:rFonts w:hint="eastAsia"/>
+        </w:rPr>
+        <w:t>인덱스</w:t>
+      </w:r>
+      <w:r>
+        <w:rPr>
+          <w:rFonts w:hint="eastAsia"/>
+        </w:rPr>
+        <w:t>이며</w:t>
+      </w:r>
+      <w:r>
+        <w:rPr>
+          <w:rFonts w:hint="eastAsia"/>
+        </w:rPr>
+        <w:t xml:space="preserve">, </w:t>
+      </w:r>
+      <w:proofErr w:type="spellStart"/>
+      <w:r>
+        <w:t>tx</w:t>
+      </w:r>
+      <w:proofErr w:type="spellEnd"/>
+      <w:r>
+        <w:t>, ty</w:t>
+      </w:r>
+      <w:r>
+        <w:rPr>
+          <w:rFonts w:hint="eastAsia"/>
+        </w:rPr>
+        <w:t>는 각 스레드의 인덱스이다.</w:t>
       </w:r>
     </w:p>
     <w:p>
@@ -2451,542 +2761,703 @@
         <w:rPr>
           <w:rFonts w:hint="eastAsia"/>
         </w:rPr>
-        <w:t xml:space="preserve">여기서 </w:t>
-      </w:r>
-      <w:r>
-        <w:t>Host</w:t>
-      </w:r>
-      <w:r>
-        <w:rPr>
-          <w:rFonts w:hint="eastAsia"/>
-        </w:rPr>
-        <w:t xml:space="preserve">는 사전에, </w:t>
-      </w:r>
-      <w:r>
-        <w:rPr>
-          <w:rFonts w:hint="eastAsia"/>
-        </w:rPr>
-        <w:t>수행할 함수(</w:t>
+        <w:lastRenderedPageBreak/>
+        <w:t xml:space="preserve">이 코드는 </w:t>
+      </w:r>
+      <w:r>
+        <w:rPr>
+          <w:rFonts w:hint="eastAsia"/>
+        </w:rPr>
+        <w:t xml:space="preserve">하나의 스레드가 </w:t>
+      </w:r>
+      <w:r>
+        <w:rPr>
+          <w:rFonts w:hint="eastAsia"/>
+        </w:rPr>
+        <w:t>결과 행렬의 한 셀에 대한 연산을 맡는</w:t>
+      </w:r>
+      <w:r>
+        <w:rPr>
+          <w:rFonts w:hint="eastAsia"/>
+        </w:rPr>
+        <w:t xml:space="preserve"> 코드이다</w:t>
+      </w:r>
+      <w:r>
+        <w:rPr>
+          <w:rFonts w:hint="eastAsia"/>
+        </w:rPr>
+        <w:t>.</w:t>
+      </w:r>
+      <w:r>
+        <w:t xml:space="preserve"> </w:t>
+      </w:r>
+      <w:r>
+        <w:rPr>
+          <w:rFonts w:hint="eastAsia"/>
+        </w:rPr>
+        <w:t>다시 얘기하면,</w:t>
+      </w:r>
+      <w:r>
+        <w:t xml:space="preserve"> </w:t>
+      </w:r>
+      <w:r>
+        <w:rPr>
+          <w:rFonts w:hint="eastAsia"/>
+        </w:rPr>
+        <w:t>좌측 행렬의 한 행과 우측 행렬의 한 열</w:t>
+      </w:r>
+      <w:r>
+        <w:rPr>
+          <w:rFonts w:hint="eastAsia"/>
+        </w:rPr>
+        <w:t>에 대한</w:t>
+      </w:r>
+      <w:r>
+        <w:rPr>
+          <w:rFonts w:hint="eastAsia"/>
+        </w:rPr>
+        <w:t xml:space="preserve"> 곱셈을 담당한다는 것이다.</w:t>
+      </w:r>
+      <w:r>
+        <w:rPr>
+          <w:rFonts w:hint="eastAsia"/>
+        </w:rPr>
+        <w:t xml:space="preserve"> </w:t>
+      </w:r>
+      <w:r>
+        <w:rPr>
+          <w:rFonts w:hint="eastAsia"/>
+        </w:rPr>
+        <w:t xml:space="preserve">그리고 </w:t>
+      </w:r>
+      <w:r>
+        <w:rPr>
+          <w:rFonts w:hint="eastAsia"/>
+        </w:rPr>
+        <w:t xml:space="preserve">각 행 또는 열의 길이를 블록 크기 만큼씩 나누어 연산한다. 블록에 해당하는 </w:t>
       </w:r>
       <w:proofErr w:type="spellStart"/>
       <w:r>
-        <w:t>fn_matrixMulCUDA</w:t>
+        <w:rPr>
+          <w:rFonts w:hint="eastAsia"/>
+        </w:rPr>
+        <w:t>반복문</w:t>
       </w:r>
       <w:proofErr w:type="spellEnd"/>
       <w:r>
         <w:rPr>
           <w:rFonts w:hint="eastAsia"/>
         </w:rPr>
-        <w:t>),</w:t>
-      </w:r>
-      <w:r>
-        <w:t xml:space="preserve"> </w:t>
-      </w:r>
-      <w:r>
-        <w:rPr>
-          <w:rFonts w:hint="eastAsia"/>
-        </w:rPr>
-        <w:t>그리드 크기</w:t>
-      </w:r>
-      <w:r>
-        <w:rPr>
-          <w:rFonts w:hint="eastAsia"/>
-        </w:rPr>
-        <w:t>(</w:t>
-      </w:r>
-      <w:r>
-        <w:t>grid dim</w:t>
-      </w:r>
-      <w:r>
-        <w:rPr>
-          <w:rFonts w:hint="eastAsia"/>
-        </w:rPr>
-        <w:t>)</w:t>
-      </w:r>
-      <w:r>
-        <w:rPr>
-          <w:rFonts w:hint="eastAsia"/>
-        </w:rPr>
-        <w:t xml:space="preserve">와 </w:t>
-      </w:r>
-      <w:r>
-        <w:rPr>
-          <w:rFonts w:hint="eastAsia"/>
-        </w:rPr>
-        <w:t>스</w:t>
-      </w:r>
-      <w:r>
-        <w:rPr>
-          <w:rFonts w:hint="eastAsia"/>
-        </w:rPr>
-        <w:t>레드 크기</w:t>
-      </w:r>
-      <w:r>
-        <w:rPr>
-          <w:rFonts w:hint="eastAsia"/>
-        </w:rPr>
-        <w:t>(</w:t>
-      </w:r>
-      <w:r>
-        <w:t>block dim</w:t>
-      </w:r>
-      <w:r>
-        <w:rPr>
-          <w:rFonts w:hint="eastAsia"/>
-        </w:rPr>
-        <w:t>)</w:t>
-      </w:r>
-      <w:r>
-        <w:rPr>
-          <w:rFonts w:hint="eastAsia"/>
-        </w:rPr>
-        <w:t xml:space="preserve">, </w:t>
-      </w:r>
-      <w:r>
-        <w:rPr>
-          <w:rFonts w:hint="eastAsia"/>
-        </w:rPr>
-        <w:t>공유 메모리 크기와</w:t>
-      </w:r>
-      <w:r>
-        <w:t xml:space="preserve"> </w:t>
-      </w:r>
-      <w:r>
-        <w:rPr>
-          <w:rFonts w:hint="eastAsia"/>
-        </w:rPr>
-        <w:t>스트림(</w:t>
-      </w:r>
-      <w:r>
-        <w:t>shared mem, stream</w:t>
-      </w:r>
-      <w:r>
-        <w:rPr>
-          <w:rFonts w:hint="eastAsia"/>
-        </w:rPr>
-        <w:t>),</w:t>
-      </w:r>
-      <w:r>
-        <w:t xml:space="preserve"> </w:t>
-      </w:r>
-      <w:r>
-        <w:rPr>
-          <w:rFonts w:hint="eastAsia"/>
-        </w:rPr>
-        <w:t xml:space="preserve">함수 </w:t>
+        <w:t xml:space="preserve"> </w:t>
+      </w:r>
+      <w:r>
+        <w:t>1</w:t>
+      </w:r>
+      <w:r>
+        <w:rPr>
+          <w:rFonts w:hint="eastAsia"/>
+        </w:rPr>
+        <w:t>회 수행 시,</w:t>
+      </w:r>
+      <w:r>
+        <w:t xml:space="preserve"> </w:t>
+      </w:r>
+      <w:r>
+        <w:rPr>
+          <w:rFonts w:hint="eastAsia"/>
+        </w:rPr>
+        <w:t>Kernel</w:t>
+      </w:r>
+      <w:r>
+        <w:t xml:space="preserve"> </w:t>
+      </w:r>
+      <w:r>
+        <w:rPr>
+          <w:rFonts w:hint="eastAsia"/>
+        </w:rPr>
+        <w:t>실행 시</w:t>
+      </w:r>
+      <w:r>
+        <w:rPr>
+          <w:rFonts w:hint="eastAsia"/>
+        </w:rPr>
+        <w:t>에</w:t>
+      </w:r>
+      <w:r>
+        <w:rPr>
+          <w:rFonts w:hint="eastAsia"/>
+        </w:rPr>
+        <w:t xml:space="preserve"> 전달받은 행렬에서, 각 스레드가 맡은 한 셀을 공유 메모리에 올린다.</w:t>
+      </w:r>
+      <w:r>
+        <w:t xml:space="preserve"> </w:t>
+      </w:r>
+      <w:r>
+        <w:rPr>
+          <w:rFonts w:hint="eastAsia"/>
+        </w:rPr>
+        <w:t>이 작업은 병렬로 처리되어 동시에 수행된다.</w:t>
+      </w:r>
+      <w:r>
+        <w:t xml:space="preserve"> </w:t>
+      </w:r>
+      <w:r>
+        <w:rPr>
+          <w:rFonts w:hint="eastAsia"/>
+        </w:rPr>
+        <w:t>다만,</w:t>
+      </w:r>
+      <w:r>
+        <w:t xml:space="preserve"> </w:t>
+      </w:r>
+      <w:r>
+        <w:rPr>
+          <w:rFonts w:hint="eastAsia"/>
+        </w:rPr>
+        <w:t>각 스레드 간 동작에 시간 차이가 미세하게나마 발생할 수 있으므로,</w:t>
+      </w:r>
+      <w:r>
+        <w:t xml:space="preserve"> </w:t>
+      </w:r>
+      <w:r>
+        <w:t>__</w:t>
       </w:r>
       <w:proofErr w:type="spellStart"/>
       <w:r>
-        <w:rPr>
-          <w:rFonts w:hint="eastAsia"/>
-        </w:rPr>
-        <w:t>아규먼트</w:t>
+        <w:t>syncthreads</w:t>
       </w:r>
       <w:proofErr w:type="spellEnd"/>
       <w:r>
-        <w:rPr>
-          <w:rFonts w:hint="eastAsia"/>
-        </w:rPr>
-        <w:t>(</w:t>
-      </w:r>
-      <w:r>
-        <w:t>arguments</w:t>
-      </w:r>
-      <w:r>
-        <w:rPr>
-          <w:rFonts w:hint="eastAsia"/>
-        </w:rPr>
-        <w:t xml:space="preserve">) 등의, </w:t>
-      </w:r>
-      <w:r>
-        <w:rPr>
-          <w:rFonts w:hint="eastAsia"/>
-        </w:rPr>
-        <w:t>데이터들을</w:t>
-      </w:r>
-      <w:r>
-        <w:rPr>
-          <w:rFonts w:hint="eastAsia"/>
-        </w:rPr>
-        <w:t xml:space="preserve"> 설정하고 </w:t>
-      </w:r>
-      <w:r>
-        <w:t>CUDA Kernel</w:t>
-      </w:r>
-      <w:r>
-        <w:rPr>
-          <w:rFonts w:hint="eastAsia"/>
-        </w:rPr>
-        <w:t>을 실행시킨다.</w:t>
-      </w:r>
-      <w:r>
-        <w:t xml:space="preserve"> </w:t>
-      </w:r>
-      <w:r>
-        <w:rPr>
-          <w:rFonts w:hint="eastAsia"/>
-        </w:rPr>
-        <w:t xml:space="preserve">여기서 </w:t>
+        <w:t>()</w:t>
       </w:r>
       <w:proofErr w:type="spellStart"/>
       <w:r>
-        <w:t>CUfunction</w:t>
+        <w:rPr>
+          <w:rFonts w:hint="eastAsia"/>
+        </w:rPr>
+        <w:t>를</w:t>
       </w:r>
       <w:proofErr w:type="spellEnd"/>
       <w:r>
         <w:rPr>
           <w:rFonts w:hint="eastAsia"/>
         </w:rPr>
-        <w:t xml:space="preserve">형의 변수인 </w:t>
+        <w:t xml:space="preserve"> 호출하여 스레드</w:t>
+      </w:r>
+      <w:r>
+        <w:rPr>
+          <w:rFonts w:hint="eastAsia"/>
+        </w:rPr>
+        <w:t xml:space="preserve">를 </w:t>
+      </w:r>
+      <w:r>
+        <w:rPr>
+          <w:rFonts w:hint="eastAsia"/>
+        </w:rPr>
+        <w:t>동기화해준다.</w:t>
+      </w:r>
+      <w:r>
+        <w:t xml:space="preserve"> </w:t>
+      </w:r>
+      <w:r>
+        <w:rPr>
+          <w:rFonts w:hint="eastAsia"/>
+        </w:rPr>
+        <w:t xml:space="preserve">다음으로, </w:t>
+      </w:r>
+      <w:r>
+        <w:rPr>
+          <w:rFonts w:hint="eastAsia"/>
+        </w:rPr>
+        <w:t xml:space="preserve">블록 </w:t>
       </w:r>
       <w:proofErr w:type="spellStart"/>
       <w:r>
-        <w:t>fn_matrixMulCUDA</w:t>
+        <w:rPr>
+          <w:rFonts w:hint="eastAsia"/>
+        </w:rPr>
+        <w:t>사이즈만큼에</w:t>
       </w:r>
       <w:proofErr w:type="spellEnd"/>
       <w:r>
         <w:rPr>
           <w:rFonts w:hint="eastAsia"/>
         </w:rPr>
-        <w:t>는 실행될 CUDA</w:t>
-      </w:r>
-      <w:r>
-        <w:t xml:space="preserve"> </w:t>
+        <w:t xml:space="preserve"> 해당하는, </w:t>
+      </w:r>
+      <w:r>
+        <w:rPr>
+          <w:rFonts w:hint="eastAsia"/>
+        </w:rPr>
+        <w:t>행렬의 실제 곱셈을 수행한다.</w:t>
+      </w:r>
+      <w:r>
+        <w:t xml:space="preserve"> </w:t>
+      </w:r>
+      <w:r>
+        <w:rPr>
+          <w:rFonts w:hint="eastAsia"/>
+        </w:rPr>
+        <w:t xml:space="preserve">여기서도 마찬가지로 </w:t>
+      </w:r>
+      <w:r>
+        <w:t>__</w:t>
       </w:r>
       <w:proofErr w:type="spellStart"/>
       <w:r>
-        <w:t>Kernal</w:t>
+        <w:t>syncthreads</w:t>
       </w:r>
       <w:proofErr w:type="spellEnd"/>
       <w:r>
-        <w:t xml:space="preserve"> </w:t>
-      </w:r>
-      <w:r>
-        <w:rPr>
-          <w:rFonts w:hint="eastAsia"/>
-        </w:rPr>
-        <w:t>상에서 수행될 배열 곱셈</w:t>
-      </w:r>
-      <w:r>
-        <w:t xml:space="preserve"> </w:t>
-      </w:r>
-      <w:r>
-        <w:rPr>
-          <w:rFonts w:hint="eastAsia"/>
-        </w:rPr>
-        <w:t xml:space="preserve">함수인 </w:t>
+        <w:t>()</w:t>
       </w:r>
       <w:proofErr w:type="spellStart"/>
       <w:r>
-        <w:t>matrixMulCUDA</w:t>
+        <w:rPr>
+          <w:rFonts w:hint="eastAsia"/>
+        </w:rPr>
+        <w:t>를</w:t>
       </w:r>
       <w:proofErr w:type="spellEnd"/>
       <w:r>
-        <w:t>()</w:t>
-      </w:r>
-      <w:r>
-        <w:t xml:space="preserve"> </w:t>
-      </w:r>
-      <w:r>
-        <w:rPr>
-          <w:rFonts w:hint="eastAsia"/>
-        </w:rPr>
-        <w:t>수행</w:t>
-      </w:r>
-      <w:r>
-        <w:rPr>
-          <w:rFonts w:hint="eastAsia"/>
-        </w:rPr>
-        <w:t xml:space="preserve">에 대한 </w:t>
-      </w:r>
-      <w:r>
-        <w:rPr>
-          <w:rFonts w:hint="eastAsia"/>
-        </w:rPr>
-        <w:t>데이터</w:t>
-      </w:r>
-      <w:r>
-        <w:rPr>
-          <w:rFonts w:hint="eastAsia"/>
-        </w:rPr>
-        <w:t xml:space="preserve">를 </w:t>
-      </w:r>
-      <w:r>
-        <w:rPr>
-          <w:rFonts w:hint="eastAsia"/>
-        </w:rPr>
-        <w:t>갖</w:t>
-      </w:r>
-      <w:r>
-        <w:rPr>
-          <w:rFonts w:hint="eastAsia"/>
-        </w:rPr>
-        <w:t>는다.</w:t>
-      </w:r>
-      <w:r>
-        <w:t xml:space="preserve"> </w:t>
-      </w:r>
-      <w:r>
-        <w:rPr>
-          <w:rFonts w:hint="eastAsia"/>
-        </w:rPr>
-        <w:t xml:space="preserve">이를 통해 각 스레드에서 수행되는 코드인 </w:t>
-      </w:r>
-      <w:r>
-        <w:t>MatrixMul_kernel.cu</w:t>
-      </w:r>
-      <w:r>
-        <w:rPr>
-          <w:rFonts w:hint="eastAsia"/>
-        </w:rPr>
-        <w:t xml:space="preserve">의 </w:t>
+        <w:rPr>
+          <w:rFonts w:hint="eastAsia"/>
+        </w:rPr>
+        <w:t xml:space="preserve"> 호출하여 스레드를 동기화해준다.</w:t>
+      </w:r>
+      <w:r>
+        <w:t xml:space="preserve"> </w:t>
+      </w:r>
+      <w:r>
+        <w:rPr>
+          <w:rFonts w:hint="eastAsia"/>
+        </w:rPr>
+        <w:t>이런 식으로,</w:t>
+      </w:r>
+      <w:r>
+        <w:t xml:space="preserve"> </w:t>
       </w:r>
       <w:proofErr w:type="spellStart"/>
       <w:r>
-        <w:t>matrixMulCUDA</w:t>
+        <w:rPr>
+          <w:rFonts w:hint="eastAsia"/>
+        </w:rPr>
+        <w:t>반복문</w:t>
       </w:r>
       <w:proofErr w:type="spellEnd"/>
       <w:r>
-        <w:t>()</w:t>
-      </w:r>
-      <w:r>
-        <w:rPr>
-          <w:rFonts w:hint="eastAsia"/>
-        </w:rPr>
-        <w:t xml:space="preserve"> 함수가 각 스레드에서 동작할 수 있게 된다.</w:t>
+        <w:rPr>
+          <w:rFonts w:hint="eastAsia"/>
+        </w:rPr>
+        <w:t xml:space="preserve"> 전체가 수행되면 결과적으로 결과 행렬의 한 셀에 대한 값을 얻게 된다.</w:t>
+      </w:r>
+      <w:r>
+        <w:t xml:space="preserve"> </w:t>
+      </w:r>
+      <w:r>
+        <w:rPr>
+          <w:rFonts w:hint="eastAsia"/>
+        </w:rPr>
+        <w:t>얻은</w:t>
+      </w:r>
+      <w:r>
+        <w:rPr>
+          <w:rFonts w:hint="eastAsia"/>
+        </w:rPr>
+        <w:t xml:space="preserve"> 이 값을 각 셀에 저장한다.</w:t>
       </w:r>
     </w:p>
     <w:p>
       <w:pPr>
+        <w:pStyle w:val="1"/>
+      </w:pPr>
+      <w:r>
+        <w:t>Discussion</w:t>
+      </w:r>
+    </w:p>
+    <w:p>
+      <w:pPr>
         <w:pStyle w:val="af5"/>
         <w:ind w:left="660" w:firstLine="660"/>
-      </w:pPr>
-      <w:r>
-        <w:rPr>
-          <w:rFonts w:hint="eastAsia"/>
-        </w:rPr>
-        <w:lastRenderedPageBreak/>
-        <w:t>행렬 곱셈</w:t>
-      </w:r>
-      <w:r>
-        <w:rPr>
-          <w:rFonts w:hint="eastAsia"/>
-        </w:rPr>
-        <w:t xml:space="preserve"> 시간 측정은 </w:t>
-      </w:r>
-      <w:proofErr w:type="spellStart"/>
-      <w:r>
-        <w:t>Stop</w:t>
-      </w:r>
-      <w:r>
-        <w:rPr>
-          <w:rFonts w:hint="eastAsia"/>
-        </w:rPr>
-        <w:t>W</w:t>
-      </w:r>
-      <w:r>
-        <w:t>atchWin</w:t>
-      </w:r>
-      <w:proofErr w:type="spellEnd"/>
-      <w:r>
-        <w:t xml:space="preserve"> (</w:t>
-      </w:r>
-      <w:proofErr w:type="spellStart"/>
-      <w:r>
-        <w:rPr>
-          <w:rFonts w:hint="eastAsia"/>
-        </w:rPr>
-        <w:t>helper_timer.h</w:t>
-      </w:r>
-      <w:proofErr w:type="spellEnd"/>
-      <w:r>
-        <w:rPr>
-          <w:rFonts w:hint="eastAsia"/>
-        </w:rPr>
-        <w:t>에 정의</w:t>
-      </w:r>
-      <w:r>
+        <w:rPr>
+          <w:noProof/>
+        </w:rPr>
+      </w:pPr>
+      <w:r>
+        <w:rPr>
+          <w:rFonts w:hint="eastAsia"/>
+          <w:noProof/>
+        </w:rPr>
+        <w:t xml:space="preserve">이 과제를 수행하는 데 사용한 Toolkit은 </w:t>
+      </w:r>
+      <w:r>
+        <w:rPr>
+          <w:noProof/>
+        </w:rPr>
+        <w:t>Nvidia CUDA 7.5,</w:t>
+      </w:r>
+      <w:r>
+        <w:rPr>
+          <w:rFonts w:hint="eastAsia"/>
+          <w:noProof/>
+        </w:rPr>
+        <w:t xml:space="preserve"> IDE는 Microsoft Visual Studio 2015이다.</w:t>
+      </w:r>
+      <w:r>
+        <w:rPr>
+          <w:noProof/>
+        </w:rPr>
+        <w:t xml:space="preserve"> </w:t>
+      </w:r>
+      <w:r>
+        <w:rPr>
+          <w:rFonts w:hint="eastAsia"/>
+          <w:noProof/>
+        </w:rPr>
+        <w:t xml:space="preserve">하지만 </w:t>
+      </w:r>
+      <w:r>
+        <w:rPr>
+          <w:noProof/>
+        </w:rPr>
+        <w:t>CUDA Toolkit 7.5</w:t>
+      </w:r>
+      <w:r>
+        <w:rPr>
+          <w:rFonts w:hint="eastAsia"/>
+          <w:noProof/>
+        </w:rPr>
+        <w:t>은 현재 Visual Studio 2015</w:t>
+      </w:r>
+      <w:r>
+        <w:rPr>
+          <w:noProof/>
+        </w:rPr>
+        <w:t xml:space="preserve"> </w:t>
+      </w:r>
+      <w:r>
+        <w:rPr>
+          <w:rFonts w:hint="eastAsia"/>
+          <w:noProof/>
+        </w:rPr>
+        <w:t>상에서의 컴파일을 지원하지 않는다.</w:t>
+      </w:r>
+      <w:r>
+        <w:rPr>
+          <w:noProof/>
+        </w:rPr>
+        <w:t xml:space="preserve"> (*.cu </w:t>
+      </w:r>
+      <w:r>
+        <w:rPr>
+          <w:rFonts w:hint="eastAsia"/>
+          <w:noProof/>
+        </w:rPr>
+        <w:t>파일을 프로젝트의 빌드에 참여시키면 CUDA Compiler에 의해 컴파일 오류가 발생한다.</w:t>
+      </w:r>
+      <w:r>
+        <w:rPr>
+          <w:noProof/>
+        </w:rPr>
         <w:t>)</w:t>
-      </w:r>
-      <w:r>
-        <w:t xml:space="preserve"> </w:t>
-      </w:r>
-      <w:r>
-        <w:rPr>
-          <w:rFonts w:hint="eastAsia"/>
-        </w:rPr>
-        <w:t>객체를 생성하여 수행한다</w:t>
-      </w:r>
-      <w:r>
-        <w:t xml:space="preserve">.  </w:t>
-      </w:r>
-      <w:r>
-        <w:rPr>
-          <w:rFonts w:hint="eastAsia"/>
-        </w:rPr>
-        <w:t xml:space="preserve">이 객체의 </w:t>
-      </w:r>
-      <w:r>
-        <w:t>start</w:t>
-      </w:r>
-      <w:r>
-        <w:t>()</w:t>
-      </w:r>
-      <w:r>
-        <w:rPr>
-          <w:rFonts w:hint="eastAsia"/>
-        </w:rPr>
-        <w:t>로</w:t>
-      </w:r>
-      <w:r>
-        <w:rPr>
-          <w:rFonts w:hint="eastAsia"/>
-        </w:rPr>
-        <w:t xml:space="preserve"> 타이머를 시작</w:t>
-      </w:r>
-      <w:r>
-        <w:rPr>
-          <w:rFonts w:hint="eastAsia"/>
-        </w:rPr>
-        <w:t>하</w:t>
-      </w:r>
-      <w:r>
-        <w:rPr>
-          <w:rFonts w:hint="eastAsia"/>
-        </w:rPr>
-        <w:t xml:space="preserve">고, </w:t>
-      </w:r>
-      <w:r>
-        <w:t>stop()</w:t>
-      </w:r>
-      <w:r>
-        <w:rPr>
-          <w:rFonts w:hint="eastAsia"/>
-        </w:rPr>
-        <w:t>로 정지</w:t>
-      </w:r>
-      <w:r>
-        <w:rPr>
-          <w:rFonts w:hint="eastAsia"/>
-        </w:rPr>
-        <w:t>한</w:t>
-      </w:r>
-      <w:r>
-        <w:rPr>
-          <w:rFonts w:hint="eastAsia"/>
-        </w:rPr>
-        <w:t>다.</w:t>
-      </w:r>
-      <w:r>
-        <w:t xml:space="preserve"> </w:t>
-      </w:r>
-      <w:r>
-        <w:rPr>
-          <w:rFonts w:hint="eastAsia"/>
-        </w:rPr>
-        <w:t xml:space="preserve">실제 타이머를 </w:t>
-      </w:r>
-      <w:r>
-        <w:rPr>
-          <w:rFonts w:hint="eastAsia"/>
-        </w:rPr>
-        <w:t>동작</w:t>
-      </w:r>
-      <w:r>
-        <w:rPr>
-          <w:rFonts w:hint="eastAsia"/>
-        </w:rPr>
-        <w:t>시키는 시간은 CUDA</w:t>
-      </w:r>
-      <w:r>
-        <w:t xml:space="preserve"> </w:t>
-      </w:r>
-      <w:r>
-        <w:rPr>
-          <w:rFonts w:hint="eastAsia"/>
-        </w:rPr>
-        <w:t>kernel</w:t>
-      </w:r>
-      <w:r>
-        <w:t xml:space="preserve"> </w:t>
-      </w:r>
-      <w:r>
-        <w:rPr>
-          <w:rFonts w:hint="eastAsia"/>
-        </w:rPr>
-        <w:t>실행 시작부터 종료 시까지 이다.</w:t>
-      </w:r>
-      <w:r>
-        <w:t xml:space="preserve"> </w:t>
-      </w:r>
-      <w:proofErr w:type="spellStart"/>
-      <w:r>
-        <w:t>getTime</w:t>
-      </w:r>
-      <w:proofErr w:type="spellEnd"/>
-      <w:r>
-        <w:t>()</w:t>
-      </w:r>
-      <w:r>
-        <w:rPr>
-          <w:rFonts w:hint="eastAsia"/>
-        </w:rPr>
-        <w:t>을 통해 측정된 시간을 가져올 수 있는데,</w:t>
-      </w:r>
-      <w:r>
-        <w:t xml:space="preserve"> </w:t>
-      </w:r>
-      <w:r>
-        <w:rPr>
-          <w:rFonts w:hint="eastAsia"/>
-        </w:rPr>
-        <w:t xml:space="preserve">시간의 단위는 </w:t>
-      </w:r>
-      <w:r>
-        <w:t>㎳</w:t>
-      </w:r>
-      <w:r>
-        <w:rPr>
-          <w:rFonts w:hint="eastAsia"/>
-        </w:rPr>
-        <w:t>이다.</w:t>
       </w:r>
     </w:p>
     <w:p>
       <w:pPr>
-        <w:pStyle w:val="2"/>
-      </w:pPr>
-      <w:r>
-        <w:rPr>
-          <w:rFonts w:hint="eastAsia"/>
-        </w:rPr>
-        <w:t xml:space="preserve">실제로 행렬 곱셈을 수행하는 </w:t>
-      </w:r>
-      <w:r>
-        <w:t>Device Code</w:t>
-      </w:r>
-      <w:r>
-        <w:rPr>
-          <w:rFonts w:hint="eastAsia"/>
-        </w:rPr>
-        <w:t>의 핵심</w:t>
+        <w:pStyle w:val="af5"/>
+        <w:ind w:left="660" w:firstLine="660"/>
+        <w:rPr>
+          <w:noProof/>
+        </w:rPr>
+      </w:pPr>
+      <w:r>
+        <w:rPr>
+          <w:rFonts w:hint="eastAsia"/>
+          <w:noProof/>
+        </w:rPr>
+        <w:t>프로그래밍에 있어서,</w:t>
+      </w:r>
+      <w:r>
+        <w:rPr>
+          <w:noProof/>
+        </w:rPr>
+        <w:t xml:space="preserve"> </w:t>
+      </w:r>
+      <w:r>
+        <w:rPr>
+          <w:noProof/>
+        </w:rPr>
+        <w:t xml:space="preserve">CUDA Toolkit 7.5 </w:t>
+      </w:r>
+      <w:r>
+        <w:rPr>
+          <w:rFonts w:hint="eastAsia"/>
+          <w:noProof/>
+        </w:rPr>
+        <w:t>설치 시 함께 설치한 Code Sample을 참고하였다.</w:t>
+      </w:r>
+      <w:r>
+        <w:rPr>
+          <w:noProof/>
+        </w:rPr>
+        <w:t xml:space="preserve"> CUDA 7.5</w:t>
+      </w:r>
+      <w:r>
+        <w:rPr>
+          <w:rFonts w:hint="eastAsia"/>
+          <w:noProof/>
+        </w:rPr>
+        <w:t xml:space="preserve">가 </w:t>
+      </w:r>
+      <w:r>
+        <w:rPr>
+          <w:noProof/>
+        </w:rPr>
+        <w:t xml:space="preserve"> </w:t>
+      </w:r>
+      <w:r>
+        <w:rPr>
+          <w:rFonts w:hint="eastAsia"/>
+          <w:noProof/>
+        </w:rPr>
+        <w:t>Visual Studio 2015를 지원하지 않아</w:t>
+      </w:r>
+      <w:r>
+        <w:rPr>
+          <w:rFonts w:hint="eastAsia"/>
+          <w:noProof/>
+        </w:rPr>
+        <w:t xml:space="preserve"> Visual Studio 2015에</w:t>
+      </w:r>
+      <w:r>
+        <w:rPr>
+          <w:rFonts w:hint="eastAsia"/>
+          <w:noProof/>
+        </w:rPr>
+        <w:t xml:space="preserve"> 최적화된 Code는 제공되지 않았지만,</w:t>
+      </w:r>
+      <w:r>
+        <w:rPr>
+          <w:noProof/>
+        </w:rPr>
+        <w:t xml:space="preserve"> </w:t>
+      </w:r>
+      <w:r>
+        <w:rPr>
+          <w:rFonts w:hint="eastAsia"/>
+          <w:noProof/>
+        </w:rPr>
+        <w:t>프로그램 작성이나 프로젝트 설정 등,</w:t>
+      </w:r>
+      <w:r>
+        <w:rPr>
+          <w:noProof/>
+        </w:rPr>
+        <w:t xml:space="preserve"> </w:t>
+      </w:r>
+      <w:r>
+        <w:rPr>
+          <w:rFonts w:hint="eastAsia"/>
+          <w:noProof/>
+        </w:rPr>
+        <w:t>CUDA 7.5를 활용한 프로그래밍을 참고하는 데 도움이 되었다.</w:t>
+      </w:r>
+      <w:r>
+        <w:rPr>
+          <w:noProof/>
+        </w:rPr>
+        <w:t xml:space="preserve"> </w:t>
       </w:r>
     </w:p>
     <w:p>
       <w:pPr>
         <w:pStyle w:val="af5"/>
-        <w:keepNext/>
         <w:ind w:left="660" w:firstLine="660"/>
+        <w:rPr>
+          <w:noProof/>
+        </w:rPr>
+      </w:pPr>
+      <w:r>
+        <w:rPr>
+          <w:rFonts w:hint="eastAsia"/>
+          <w:noProof/>
+        </w:rPr>
+        <w:t>CUDA</w:t>
+      </w:r>
+      <w:r>
+        <w:rPr>
+          <w:noProof/>
+        </w:rPr>
+        <w:t xml:space="preserve"> 7.5</w:t>
+      </w:r>
+      <w:r>
+        <w:rPr>
+          <w:rFonts w:hint="eastAsia"/>
+          <w:noProof/>
+        </w:rPr>
+        <w:t xml:space="preserve">가 </w:t>
+      </w:r>
+      <w:r>
+        <w:rPr>
+          <w:rFonts w:hint="eastAsia"/>
+          <w:noProof/>
+        </w:rPr>
+        <w:t xml:space="preserve"> Visual Studio 2015</w:t>
+      </w:r>
+      <w:r>
+        <w:rPr>
+          <w:rFonts w:hint="eastAsia"/>
+          <w:noProof/>
+        </w:rPr>
+        <w:t>를 지원하지 않기 때문에,</w:t>
+      </w:r>
+      <w:r>
+        <w:rPr>
+          <w:noProof/>
+        </w:rPr>
+        <w:t xml:space="preserve"> </w:t>
+      </w:r>
+      <w:r>
+        <w:rPr>
+          <w:rFonts w:hint="eastAsia"/>
+          <w:noProof/>
+        </w:rPr>
+        <w:t>Visual Studio 2015</w:t>
+      </w:r>
+      <w:r>
+        <w:rPr>
+          <w:noProof/>
+        </w:rPr>
+        <w:t xml:space="preserve"> </w:t>
+      </w:r>
+      <w:r>
+        <w:rPr>
+          <w:rFonts w:hint="eastAsia"/>
+          <w:noProof/>
+        </w:rPr>
+        <w:t>상에서 CUD</w:t>
+      </w:r>
+      <w:r>
+        <w:rPr>
+          <w:noProof/>
+        </w:rPr>
+        <w:t xml:space="preserve">A </w:t>
+      </w:r>
+      <w:r>
+        <w:rPr>
+          <w:noProof/>
+        </w:rPr>
+        <w:t xml:space="preserve">7.5 </w:t>
+      </w:r>
+      <w:r>
+        <w:rPr>
+          <w:rFonts w:hint="eastAsia"/>
+          <w:noProof/>
+        </w:rPr>
+        <w:t>프로그래밍을 하기</w:t>
+      </w:r>
+      <w:r>
+        <w:rPr>
+          <w:rFonts w:hint="eastAsia"/>
+          <w:noProof/>
+        </w:rPr>
+        <w:t xml:space="preserve"> 위해서는 다른 방법이 필요하다.</w:t>
+      </w:r>
+      <w:r>
+        <w:rPr>
+          <w:noProof/>
+        </w:rPr>
+        <w:t xml:space="preserve"> </w:t>
+      </w:r>
+      <w:r>
+        <w:rPr>
+          <w:rFonts w:hint="eastAsia"/>
+          <w:noProof/>
+        </w:rPr>
+        <w:t>바로</w:t>
+      </w:r>
+      <w:r>
+        <w:rPr>
+          <w:rFonts w:hint="eastAsia"/>
+          <w:noProof/>
+        </w:rPr>
+        <w:t>,</w:t>
+      </w:r>
+      <w:r>
+        <w:rPr>
+          <w:rFonts w:hint="eastAsia"/>
+          <w:noProof/>
+        </w:rPr>
+        <w:t xml:space="preserve"> </w:t>
+      </w:r>
+      <w:r>
+        <w:rPr>
+          <w:noProof/>
+        </w:rPr>
+        <w:t>SDK</w:t>
+      </w:r>
+      <w:r>
+        <w:rPr>
+          <w:rFonts w:hint="eastAsia"/>
+          <w:noProof/>
+        </w:rPr>
+        <w:t>를 통하여 간접적으로 컴파일하여 그 함수를 사용하는 것이다.</w:t>
+      </w:r>
+      <w:r>
+        <w:rPr>
+          <w:noProof/>
+        </w:rPr>
+        <w:t xml:space="preserve"> </w:t>
+      </w:r>
+      <w:r>
+        <w:rPr>
+          <w:rFonts w:hint="eastAsia"/>
+          <w:noProof/>
+        </w:rPr>
+        <w:t>그 핵심</w:t>
+      </w:r>
+      <w:r>
+        <w:rPr>
+          <w:rFonts w:hint="eastAsia"/>
+          <w:noProof/>
+        </w:rPr>
+        <w:t xml:space="preserve"> 코드는</w:t>
+      </w:r>
+      <w:r>
+        <w:rPr>
+          <w:rFonts w:hint="eastAsia"/>
+          <w:noProof/>
+        </w:rPr>
+        <w:t xml:space="preserve"> 다음과 같다.</w:t>
+      </w:r>
+      <w:r>
+        <w:rPr>
+          <w:noProof/>
+        </w:rPr>
+        <w:t xml:space="preserve"> </w:t>
+      </w:r>
+      <w:r>
+        <w:rPr>
+          <w:rFonts w:hint="eastAsia"/>
+          <w:noProof/>
+        </w:rPr>
+        <w:t>이 방법에 관련 없는 코드는 생략하였다.</w:t>
+      </w:r>
+    </w:p>
+    <w:p>
+      <w:pPr>
+        <w:pStyle w:val="af5"/>
+        <w:ind w:left="660" w:firstLine="660"/>
       </w:pPr>
       <w:r>
         <w:rPr>
           <w:noProof/>
         </w:rPr>
         <w:drawing>
-          <wp:inline distT="0" distB="0" distL="0" distR="0" wp14:anchorId="14A7F0BE" wp14:editId="09CB5F0D">
-            <wp:extent cx="4781550" cy="6096000"/>
-            <wp:effectExtent l="0" t="0" r="0" b="0"/>
-            <wp:docPr id="21" name="그림 21"/>
+          <wp:inline distT="0" distB="0" distL="0" distR="0" wp14:anchorId="7213F571" wp14:editId="02BBF474">
+            <wp:extent cx="3981450" cy="619125"/>
+            <wp:effectExtent l="0" t="0" r="0" b="9525"/>
+            <wp:docPr id="22" name="그림 22"/>
             <wp:cNvGraphicFramePr>
               <a:graphicFrameLocks xmlns:a="http://schemas.openxmlformats.org/drawingml/2006/main" noChangeAspect="1"/>
             </wp:cNvGraphicFramePr>
@@ -3006,7 +3477,7 @@
                   <pic:spPr>
                     <a:xfrm>
                       <a:off x="0" y="0"/>
-                      <a:ext cx="4781550" cy="6096000"/>
+                      <a:ext cx="3981450" cy="619125"/>
                     </a:xfrm>
                     <a:prstGeom prst="rect">
                       <a:avLst/>
@@ -3023,9 +3494,7 @@
       <w:pPr>
         <w:pStyle w:val="afa"/>
         <w:ind w:left="2340" w:hanging="800"/>
-        <w:jc w:val="both"/>
-      </w:pPr>
-      <w:bookmarkStart w:id="6" w:name="_Ref447482189"/>
+      </w:pPr>
       <w:r>
         <w:t xml:space="preserve">Figure </w:t>
       </w:r>
@@ -3042,7 +3511,7 @@
         <w:rPr>
           <w:noProof/>
         </w:rPr>
-        <w:t>5</w:t>
+        <w:t>6</w:t>
       </w:r>
       <w:r>
         <w:rPr>
@@ -3050,781 +3519,44 @@
         </w:rPr>
         <w:fldChar w:fldCharType="end"/>
       </w:r>
-      <w:bookmarkEnd w:id="6"/>
-      <w:r>
-        <w:t xml:space="preserve"> </w:t>
-      </w:r>
-      <w:r>
-        <w:rPr>
-          <w:rFonts w:hint="eastAsia"/>
-        </w:rPr>
-        <w:t>각 스레드 별로 수행할 행렬 연산 코드 (</w:t>
-      </w:r>
-      <w:r>
-        <w:t>MatrixMul_kernel.cu</w:t>
+      <w:r>
+        <w:t xml:space="preserve"> </w:t>
+      </w:r>
+      <w:r>
+        <w:rPr>
+          <w:rFonts w:hint="eastAsia"/>
+        </w:rPr>
+        <w:t>파일 이름과 함수 이름을 지정한 매크로</w:t>
+      </w:r>
+      <w:r>
+        <w:rPr>
+          <w:rFonts w:hint="eastAsia"/>
+        </w:rPr>
+        <w:t xml:space="preserve"> (</w:t>
+      </w:r>
+      <w:r>
+        <w:t>MatrixMul.cpp</w:t>
       </w:r>
       <w:r>
         <w:t>)</w:t>
-      </w:r>
-      <w:r>
-        <w:tab/>
-      </w:r>
-      <w:r>
-        <w:br/>
-      </w:r>
-      <w:proofErr w:type="spellStart"/>
-      <w:r>
-        <w:rPr>
-          <w:rFonts w:hint="eastAsia"/>
-        </w:rPr>
-        <w:t>bx</w:t>
-      </w:r>
-      <w:proofErr w:type="spellEnd"/>
-      <w:r>
-        <w:rPr>
-          <w:rFonts w:hint="eastAsia"/>
-        </w:rPr>
-        <w:t xml:space="preserve">, by는 각 블록의 </w:t>
-      </w:r>
-      <w:r>
-        <w:rPr>
-          <w:rFonts w:hint="eastAsia"/>
-        </w:rPr>
-        <w:t>인덱스</w:t>
-      </w:r>
-      <w:r>
-        <w:rPr>
-          <w:rFonts w:hint="eastAsia"/>
-        </w:rPr>
-        <w:t>이며</w:t>
-      </w:r>
-      <w:r>
-        <w:rPr>
-          <w:rFonts w:hint="eastAsia"/>
-        </w:rPr>
-        <w:t xml:space="preserve">, </w:t>
-      </w:r>
-      <w:proofErr w:type="spellStart"/>
-      <w:r>
-        <w:t>tx</w:t>
-      </w:r>
-      <w:proofErr w:type="spellEnd"/>
-      <w:r>
-        <w:t>, ty</w:t>
-      </w:r>
-      <w:r>
-        <w:rPr>
-          <w:rFonts w:hint="eastAsia"/>
-        </w:rPr>
-        <w:t>는 각 스레드의 인덱스이다.</w:t>
       </w:r>
     </w:p>
     <w:p>
       <w:pPr>
         <w:pStyle w:val="af5"/>
+        <w:keepNext/>
         <w:ind w:left="660" w:firstLine="660"/>
       </w:pPr>
       <w:r>
         <w:rPr>
-          <w:rFonts w:hint="eastAsia"/>
+          <w:noProof/>
         </w:rPr>
         <w:lastRenderedPageBreak/>
-        <w:t xml:space="preserve">이 코드는 </w:t>
-      </w:r>
-      <w:r>
-        <w:rPr>
-          <w:rFonts w:hint="eastAsia"/>
-        </w:rPr>
-        <w:t xml:space="preserve">하나의 스레드가 </w:t>
-      </w:r>
-      <w:r>
-        <w:rPr>
-          <w:rFonts w:hint="eastAsia"/>
-        </w:rPr>
-        <w:t>결과 행렬의 한 셀에 대한 연산을 맡는</w:t>
-      </w:r>
-      <w:r>
-        <w:rPr>
-          <w:rFonts w:hint="eastAsia"/>
-        </w:rPr>
-        <w:t xml:space="preserve"> 코드이다</w:t>
-      </w:r>
-      <w:r>
-        <w:rPr>
-          <w:rFonts w:hint="eastAsia"/>
-        </w:rPr>
-        <w:t>.</w:t>
-      </w:r>
-      <w:r>
-        <w:t xml:space="preserve"> </w:t>
-      </w:r>
-      <w:r>
-        <w:rPr>
-          <w:rFonts w:hint="eastAsia"/>
-        </w:rPr>
-        <w:t>다시 얘기하면,</w:t>
-      </w:r>
-      <w:r>
-        <w:t xml:space="preserve"> </w:t>
-      </w:r>
-      <w:r>
-        <w:rPr>
-          <w:rFonts w:hint="eastAsia"/>
-        </w:rPr>
-        <w:t>좌측 행렬의 한 행과 우측 행렬의 한 열</w:t>
-      </w:r>
-      <w:r>
-        <w:rPr>
-          <w:rFonts w:hint="eastAsia"/>
-        </w:rPr>
-        <w:t>에 대한</w:t>
-      </w:r>
-      <w:r>
-        <w:rPr>
-          <w:rFonts w:hint="eastAsia"/>
-        </w:rPr>
-        <w:t xml:space="preserve"> 곱셈을 담당한다는 것이다.</w:t>
-      </w:r>
-      <w:r>
-        <w:rPr>
-          <w:rFonts w:hint="eastAsia"/>
-        </w:rPr>
-        <w:t xml:space="preserve"> </w:t>
-      </w:r>
-      <w:r>
-        <w:rPr>
-          <w:rFonts w:hint="eastAsia"/>
-        </w:rPr>
-        <w:t xml:space="preserve">그리고 </w:t>
-      </w:r>
-      <w:r>
-        <w:rPr>
-          <w:rFonts w:hint="eastAsia"/>
-        </w:rPr>
-        <w:t xml:space="preserve">각 행 또는 열의 길이를 블록 크기 만큼씩 나누어 연산한다. 블록에 해당하는 </w:t>
-      </w:r>
-      <w:proofErr w:type="spellStart"/>
-      <w:r>
-        <w:rPr>
-          <w:rFonts w:hint="eastAsia"/>
-        </w:rPr>
-        <w:t>반복문</w:t>
-      </w:r>
-      <w:proofErr w:type="spellEnd"/>
-      <w:r>
-        <w:rPr>
-          <w:rFonts w:hint="eastAsia"/>
-        </w:rPr>
-        <w:t xml:space="preserve"> </w:t>
-      </w:r>
-      <w:r>
-        <w:t>1</w:t>
-      </w:r>
-      <w:r>
-        <w:rPr>
-          <w:rFonts w:hint="eastAsia"/>
-        </w:rPr>
-        <w:t>회 수행 시,</w:t>
-      </w:r>
-      <w:r>
-        <w:t xml:space="preserve"> </w:t>
-      </w:r>
-      <w:r>
-        <w:rPr>
-          <w:rFonts w:hint="eastAsia"/>
-        </w:rPr>
-        <w:t>Kernel</w:t>
-      </w:r>
-      <w:r>
-        <w:t xml:space="preserve"> </w:t>
-      </w:r>
-      <w:r>
-        <w:rPr>
-          <w:rFonts w:hint="eastAsia"/>
-        </w:rPr>
-        <w:t>실행 시</w:t>
-      </w:r>
-      <w:r>
-        <w:rPr>
-          <w:rFonts w:hint="eastAsia"/>
-        </w:rPr>
-        <w:t>에</w:t>
-      </w:r>
-      <w:r>
-        <w:rPr>
-          <w:rFonts w:hint="eastAsia"/>
-        </w:rPr>
-        <w:t xml:space="preserve"> 전달받은 행렬에서, 각 스레드가 맡은 한 셀을 공유 메모리에 올린다.</w:t>
-      </w:r>
-      <w:r>
-        <w:t xml:space="preserve"> </w:t>
-      </w:r>
-      <w:r>
-        <w:rPr>
-          <w:rFonts w:hint="eastAsia"/>
-        </w:rPr>
-        <w:t>이 작업은 병렬로 처리되어 동시에 수행된다.</w:t>
-      </w:r>
-      <w:r>
-        <w:t xml:space="preserve"> </w:t>
-      </w:r>
-      <w:r>
-        <w:rPr>
-          <w:rFonts w:hint="eastAsia"/>
-        </w:rPr>
-        <w:t>다만,</w:t>
-      </w:r>
-      <w:r>
-        <w:t xml:space="preserve"> </w:t>
-      </w:r>
-      <w:r>
-        <w:rPr>
-          <w:rFonts w:hint="eastAsia"/>
-        </w:rPr>
-        <w:t>각 스레드 간 동작에 시간 차이가 미세하게나마 발생할 수 있으므로,</w:t>
-      </w:r>
-      <w:r>
-        <w:t xml:space="preserve"> </w:t>
-      </w:r>
-      <w:r>
-        <w:t>__</w:t>
-      </w:r>
-      <w:proofErr w:type="spellStart"/>
-      <w:r>
-        <w:t>syncthreads</w:t>
-      </w:r>
-      <w:proofErr w:type="spellEnd"/>
-      <w:r>
-        <w:t>()</w:t>
-      </w:r>
-      <w:proofErr w:type="spellStart"/>
-      <w:r>
-        <w:rPr>
-          <w:rFonts w:hint="eastAsia"/>
-        </w:rPr>
-        <w:t>를</w:t>
-      </w:r>
-      <w:proofErr w:type="spellEnd"/>
-      <w:r>
-        <w:rPr>
-          <w:rFonts w:hint="eastAsia"/>
-        </w:rPr>
-        <w:t xml:space="preserve"> 호출하여 스레드</w:t>
-      </w:r>
-      <w:r>
-        <w:rPr>
-          <w:rFonts w:hint="eastAsia"/>
-        </w:rPr>
-        <w:t xml:space="preserve">를 </w:t>
-      </w:r>
-      <w:r>
-        <w:rPr>
-          <w:rFonts w:hint="eastAsia"/>
-        </w:rPr>
-        <w:t>동기화해준다.</w:t>
-      </w:r>
-      <w:r>
-        <w:t xml:space="preserve"> </w:t>
-      </w:r>
-      <w:r>
-        <w:rPr>
-          <w:rFonts w:hint="eastAsia"/>
-        </w:rPr>
-        <w:t xml:space="preserve">다음으로, </w:t>
-      </w:r>
-      <w:r>
-        <w:rPr>
-          <w:rFonts w:hint="eastAsia"/>
-        </w:rPr>
-        <w:t xml:space="preserve">블록 </w:t>
-      </w:r>
-      <w:proofErr w:type="spellStart"/>
-      <w:r>
-        <w:rPr>
-          <w:rFonts w:hint="eastAsia"/>
-        </w:rPr>
-        <w:t>사이즈만큼에</w:t>
-      </w:r>
-      <w:proofErr w:type="spellEnd"/>
-      <w:r>
-        <w:rPr>
-          <w:rFonts w:hint="eastAsia"/>
-        </w:rPr>
-        <w:t xml:space="preserve"> 해당하는, </w:t>
-      </w:r>
-      <w:r>
-        <w:rPr>
-          <w:rFonts w:hint="eastAsia"/>
-        </w:rPr>
-        <w:t>행렬의 실제 곱셈을 수행한다.</w:t>
-      </w:r>
-      <w:r>
-        <w:t xml:space="preserve"> </w:t>
-      </w:r>
-      <w:r>
-        <w:rPr>
-          <w:rFonts w:hint="eastAsia"/>
-        </w:rPr>
-        <w:t xml:space="preserve">여기서도 마찬가지로 </w:t>
-      </w:r>
-      <w:r>
-        <w:t>__</w:t>
-      </w:r>
-      <w:proofErr w:type="spellStart"/>
-      <w:r>
-        <w:t>syncthreads</w:t>
-      </w:r>
-      <w:proofErr w:type="spellEnd"/>
-      <w:r>
-        <w:t>()</w:t>
-      </w:r>
-      <w:proofErr w:type="spellStart"/>
-      <w:r>
-        <w:rPr>
-          <w:rFonts w:hint="eastAsia"/>
-        </w:rPr>
-        <w:t>를</w:t>
-      </w:r>
-      <w:proofErr w:type="spellEnd"/>
-      <w:r>
-        <w:rPr>
-          <w:rFonts w:hint="eastAsia"/>
-        </w:rPr>
-        <w:t xml:space="preserve"> 호출하여 스레드를 동기화해준다.</w:t>
-      </w:r>
-      <w:r>
-        <w:t xml:space="preserve"> </w:t>
-      </w:r>
-      <w:r>
-        <w:rPr>
-          <w:rFonts w:hint="eastAsia"/>
-        </w:rPr>
-        <w:t>이런 식으로,</w:t>
-      </w:r>
-      <w:r>
-        <w:t xml:space="preserve"> </w:t>
-      </w:r>
-      <w:proofErr w:type="spellStart"/>
-      <w:r>
-        <w:rPr>
-          <w:rFonts w:hint="eastAsia"/>
-        </w:rPr>
-        <w:t>반복문</w:t>
-      </w:r>
-      <w:proofErr w:type="spellEnd"/>
-      <w:r>
-        <w:rPr>
-          <w:rFonts w:hint="eastAsia"/>
-        </w:rPr>
-        <w:t xml:space="preserve"> 전체가 수행되면 결과적으로 결과 행렬의 한 셀에 대한 값을 얻게 된다.</w:t>
-      </w:r>
-      <w:r>
-        <w:t xml:space="preserve"> </w:t>
-      </w:r>
-      <w:r>
-        <w:rPr>
-          <w:rFonts w:hint="eastAsia"/>
-        </w:rPr>
-        <w:t>얻은</w:t>
-      </w:r>
-      <w:r>
-        <w:rPr>
-          <w:rFonts w:hint="eastAsia"/>
-        </w:rPr>
-        <w:t xml:space="preserve"> 이 값을 각 셀에 저장한다.</w:t>
-      </w:r>
-    </w:p>
-    <w:p>
-      <w:pPr>
-        <w:pStyle w:val="1"/>
-      </w:pPr>
-      <w:r>
-        <w:t>Discussion</w:t>
-      </w:r>
-    </w:p>
-    <w:p>
-      <w:pPr>
-        <w:pStyle w:val="af5"/>
-        <w:ind w:left="660" w:firstLine="660"/>
-        <w:rPr>
-          <w:noProof/>
-        </w:rPr>
-      </w:pPr>
-      <w:r>
-        <w:rPr>
-          <w:rFonts w:hint="eastAsia"/>
-          <w:noProof/>
-        </w:rPr>
-        <w:t xml:space="preserve">이 과제를 수행하는 데 사용한 Toolkit은 </w:t>
-      </w:r>
-      <w:r>
-        <w:rPr>
-          <w:noProof/>
-        </w:rPr>
-        <w:t>Nvidia CUDA 7.5,</w:t>
-      </w:r>
-      <w:r>
-        <w:rPr>
-          <w:rFonts w:hint="eastAsia"/>
-          <w:noProof/>
-        </w:rPr>
-        <w:t xml:space="preserve"> IDE는 Microsoft Visual Studio 2015이다.</w:t>
-      </w:r>
-      <w:r>
-        <w:rPr>
-          <w:noProof/>
-        </w:rPr>
-        <w:t xml:space="preserve"> </w:t>
-      </w:r>
-      <w:r>
-        <w:rPr>
-          <w:rFonts w:hint="eastAsia"/>
-          <w:noProof/>
-        </w:rPr>
-        <w:t xml:space="preserve">하지만 </w:t>
-      </w:r>
-      <w:r>
-        <w:rPr>
-          <w:noProof/>
-        </w:rPr>
-        <w:t>CUDA Toolkit 7.5</w:t>
-      </w:r>
-      <w:r>
-        <w:rPr>
-          <w:rFonts w:hint="eastAsia"/>
-          <w:noProof/>
-        </w:rPr>
-        <w:t>은 현재 Visual Studio 2015</w:t>
-      </w:r>
-      <w:r>
-        <w:rPr>
-          <w:noProof/>
-        </w:rPr>
-        <w:t xml:space="preserve"> </w:t>
-      </w:r>
-      <w:r>
-        <w:rPr>
-          <w:rFonts w:hint="eastAsia"/>
-          <w:noProof/>
-        </w:rPr>
-        <w:t>상에서의 컴파일을 지원하지 않는다.</w:t>
-      </w:r>
-      <w:r>
-        <w:rPr>
-          <w:noProof/>
-        </w:rPr>
-        <w:t xml:space="preserve"> (*.cu </w:t>
-      </w:r>
-      <w:r>
-        <w:rPr>
-          <w:rFonts w:hint="eastAsia"/>
-          <w:noProof/>
-        </w:rPr>
-        <w:t>파일을 프로젝트의 빌드에 참여시키면 CUDA Compiler에 의해 컴파일 오류가 발생한다.</w:t>
-      </w:r>
-      <w:r>
-        <w:rPr>
-          <w:noProof/>
-        </w:rPr>
-        <w:t>)</w:t>
-      </w:r>
-    </w:p>
-    <w:p>
-      <w:pPr>
-        <w:pStyle w:val="af5"/>
-        <w:ind w:left="660" w:firstLine="660"/>
-        <w:rPr>
-          <w:noProof/>
-        </w:rPr>
-      </w:pPr>
-      <w:r>
-        <w:rPr>
-          <w:rFonts w:hint="eastAsia"/>
-          <w:noProof/>
-        </w:rPr>
-        <w:t>프로그래밍에 있어서,</w:t>
-      </w:r>
-      <w:r>
-        <w:rPr>
-          <w:noProof/>
-        </w:rPr>
-        <w:t xml:space="preserve"> </w:t>
-      </w:r>
-      <w:r>
-        <w:rPr>
-          <w:noProof/>
-        </w:rPr>
-        <w:t xml:space="preserve">CUDA Toolkit 7.5 </w:t>
-      </w:r>
-      <w:r>
-        <w:rPr>
-          <w:rFonts w:hint="eastAsia"/>
-          <w:noProof/>
-        </w:rPr>
-        <w:t>설치 시 함께 설치한 Code Sample을 참고하였다.</w:t>
-      </w:r>
-      <w:r>
-        <w:rPr>
-          <w:noProof/>
-        </w:rPr>
-        <w:t xml:space="preserve"> CUDA 7.5</w:t>
-      </w:r>
-      <w:r>
-        <w:rPr>
-          <w:rFonts w:hint="eastAsia"/>
-          <w:noProof/>
-        </w:rPr>
-        <w:t xml:space="preserve">가 </w:t>
-      </w:r>
-      <w:r>
-        <w:rPr>
-          <w:noProof/>
-        </w:rPr>
-        <w:t xml:space="preserve"> </w:t>
-      </w:r>
-      <w:r>
-        <w:rPr>
-          <w:rFonts w:hint="eastAsia"/>
-          <w:noProof/>
-        </w:rPr>
-        <w:t>Visual Studio 2015를 지원하지 않아</w:t>
-      </w:r>
-      <w:r>
-        <w:rPr>
-          <w:rFonts w:hint="eastAsia"/>
-          <w:noProof/>
-        </w:rPr>
-        <w:t xml:space="preserve"> Visual Studio 2015에</w:t>
-      </w:r>
-      <w:r>
-        <w:rPr>
-          <w:rFonts w:hint="eastAsia"/>
-          <w:noProof/>
-        </w:rPr>
-        <w:t xml:space="preserve"> 최적화된 Code는 제공되지 않았지만,</w:t>
-      </w:r>
-      <w:r>
-        <w:rPr>
-          <w:noProof/>
-        </w:rPr>
-        <w:t xml:space="preserve"> </w:t>
-      </w:r>
-      <w:r>
-        <w:rPr>
-          <w:rFonts w:hint="eastAsia"/>
-          <w:noProof/>
-        </w:rPr>
-        <w:t>프로그램 작성이나 프로젝트 설정 등,</w:t>
-      </w:r>
-      <w:r>
-        <w:rPr>
-          <w:noProof/>
-        </w:rPr>
-        <w:t xml:space="preserve"> </w:t>
-      </w:r>
-      <w:r>
-        <w:rPr>
-          <w:rFonts w:hint="eastAsia"/>
-          <w:noProof/>
-        </w:rPr>
-        <w:t>CUDA 7.5를 활용한 프로그래밍을 참고하는 데 도움이 되었다.</w:t>
-      </w:r>
-      <w:r>
-        <w:rPr>
-          <w:noProof/>
-        </w:rPr>
-        <w:t xml:space="preserve"> </w:t>
-      </w:r>
-    </w:p>
-    <w:p>
-      <w:pPr>
-        <w:pStyle w:val="af5"/>
-        <w:ind w:left="660" w:firstLine="660"/>
-        <w:rPr>
-          <w:noProof/>
-        </w:rPr>
-      </w:pPr>
-      <w:r>
-        <w:rPr>
-          <w:rFonts w:hint="eastAsia"/>
-          <w:noProof/>
-        </w:rPr>
-        <w:t>CUDA</w:t>
-      </w:r>
-      <w:r>
-        <w:rPr>
-          <w:noProof/>
-        </w:rPr>
-        <w:t xml:space="preserve"> 7.5</w:t>
-      </w:r>
-      <w:r>
-        <w:rPr>
-          <w:rFonts w:hint="eastAsia"/>
-          <w:noProof/>
-        </w:rPr>
-        <w:t xml:space="preserve">가 </w:t>
-      </w:r>
-      <w:r>
-        <w:rPr>
-          <w:rFonts w:hint="eastAsia"/>
-          <w:noProof/>
-        </w:rPr>
-        <w:t xml:space="preserve"> Visual Studio 2015</w:t>
-      </w:r>
-      <w:r>
-        <w:rPr>
-          <w:rFonts w:hint="eastAsia"/>
-          <w:noProof/>
-        </w:rPr>
-        <w:t>를 지원하지 않기 때문에,</w:t>
-      </w:r>
-      <w:r>
-        <w:rPr>
-          <w:noProof/>
-        </w:rPr>
-        <w:t xml:space="preserve"> </w:t>
-      </w:r>
-      <w:r>
-        <w:rPr>
-          <w:rFonts w:hint="eastAsia"/>
-          <w:noProof/>
-        </w:rPr>
-        <w:t>Visual Studio 2015</w:t>
-      </w:r>
-      <w:r>
-        <w:rPr>
-          <w:noProof/>
-        </w:rPr>
-        <w:t xml:space="preserve"> </w:t>
-      </w:r>
-      <w:r>
-        <w:rPr>
-          <w:rFonts w:hint="eastAsia"/>
-          <w:noProof/>
-        </w:rPr>
-        <w:t>상에서 CUD</w:t>
-      </w:r>
-      <w:r>
-        <w:rPr>
-          <w:noProof/>
-        </w:rPr>
-        <w:t xml:space="preserve">A </w:t>
-      </w:r>
-      <w:r>
-        <w:rPr>
-          <w:noProof/>
-        </w:rPr>
-        <w:t xml:space="preserve">7.5 </w:t>
-      </w:r>
-      <w:r>
-        <w:rPr>
-          <w:rFonts w:hint="eastAsia"/>
-          <w:noProof/>
-        </w:rPr>
-        <w:t>프로그래밍을 하기</w:t>
-      </w:r>
-      <w:r>
-        <w:rPr>
-          <w:rFonts w:hint="eastAsia"/>
-          <w:noProof/>
-        </w:rPr>
-        <w:t xml:space="preserve"> 위해서는 다른 방법이 필요하다.</w:t>
-      </w:r>
-      <w:r>
-        <w:rPr>
-          <w:noProof/>
-        </w:rPr>
-        <w:t xml:space="preserve"> </w:t>
-      </w:r>
-      <w:r>
-        <w:rPr>
-          <w:rFonts w:hint="eastAsia"/>
-          <w:noProof/>
-        </w:rPr>
-        <w:t>바로</w:t>
-      </w:r>
-      <w:r>
-        <w:rPr>
-          <w:rFonts w:hint="eastAsia"/>
-          <w:noProof/>
-        </w:rPr>
-        <w:t>,</w:t>
-      </w:r>
-      <w:r>
-        <w:rPr>
-          <w:rFonts w:hint="eastAsia"/>
-          <w:noProof/>
-        </w:rPr>
-        <w:t xml:space="preserve"> </w:t>
-      </w:r>
-      <w:r>
-        <w:rPr>
-          <w:noProof/>
-        </w:rPr>
-        <w:t>SDK</w:t>
-      </w:r>
-      <w:r>
-        <w:rPr>
-          <w:rFonts w:hint="eastAsia"/>
-          <w:noProof/>
-        </w:rPr>
-        <w:t>를 통하여 간접적으로 컴파일하여 그 함수를 사용하는 것이다.</w:t>
-      </w:r>
-      <w:r>
-        <w:rPr>
-          <w:noProof/>
-        </w:rPr>
-        <w:t xml:space="preserve"> </w:t>
-      </w:r>
-      <w:r>
-        <w:rPr>
-          <w:rFonts w:hint="eastAsia"/>
-          <w:noProof/>
-        </w:rPr>
-        <w:t>그 핵심</w:t>
-      </w:r>
-      <w:r>
-        <w:rPr>
-          <w:rFonts w:hint="eastAsia"/>
-          <w:noProof/>
-        </w:rPr>
-        <w:t xml:space="preserve"> 코드는</w:t>
-      </w:r>
-      <w:r>
-        <w:rPr>
-          <w:rFonts w:hint="eastAsia"/>
-          <w:noProof/>
-        </w:rPr>
-        <w:t xml:space="preserve"> 다음과 같다.</w:t>
-      </w:r>
-      <w:r>
-        <w:rPr>
-          <w:noProof/>
-        </w:rPr>
-        <w:t xml:space="preserve"> </w:t>
-      </w:r>
-      <w:r>
-        <w:rPr>
-          <w:rFonts w:hint="eastAsia"/>
-          <w:noProof/>
-        </w:rPr>
-        <w:t>이 방법에 관련 없는 코드는 생략하였다.</w:t>
-      </w:r>
-    </w:p>
-    <w:p>
-      <w:pPr>
-        <w:pStyle w:val="af5"/>
-        <w:ind w:left="660" w:firstLine="660"/>
-      </w:pPr>
-      <w:r>
-        <w:rPr>
-          <w:noProof/>
-        </w:rPr>
         <w:drawing>
-          <wp:inline distT="0" distB="0" distL="0" distR="0" wp14:anchorId="7213F571" wp14:editId="02BBF474">
-            <wp:extent cx="3981450" cy="619125"/>
-            <wp:effectExtent l="0" t="0" r="0" b="9525"/>
-            <wp:docPr id="22" name="그림 22"/>
+          <wp:inline distT="0" distB="0" distL="0" distR="0" wp14:anchorId="5E47344B" wp14:editId="6CAE002E">
+            <wp:extent cx="4133850" cy="1047750"/>
+            <wp:effectExtent l="0" t="0" r="0" b="0"/>
+            <wp:docPr id="23" name="그림 23"/>
             <wp:cNvGraphicFramePr>
               <a:graphicFrameLocks xmlns:a="http://schemas.openxmlformats.org/drawingml/2006/main" noChangeAspect="1"/>
             </wp:cNvGraphicFramePr>
@@ -3844,7 +3576,7 @@
                   <pic:spPr>
                     <a:xfrm>
                       <a:off x="0" y="0"/>
-                      <a:ext cx="3981450" cy="619125"/>
+                      <a:ext cx="4133850" cy="1047750"/>
                     </a:xfrm>
                     <a:prstGeom prst="rect">
                       <a:avLst/>
@@ -3861,7 +3593,9 @@
       <w:pPr>
         <w:pStyle w:val="afa"/>
         <w:ind w:left="2340" w:hanging="800"/>
-      </w:pPr>
+        <w:jc w:val="both"/>
+      </w:pPr>
+      <w:bookmarkStart w:id="7" w:name="_Ref447479569"/>
       <w:r>
         <w:t xml:space="preserve">Figure </w:t>
       </w:r>
@@ -3878,7 +3612,7 @@
         <w:rPr>
           <w:noProof/>
         </w:rPr>
-        <w:t>6</w:t>
+        <w:t>7</w:t>
       </w:r>
       <w:r>
         <w:rPr>
@@ -3886,44 +3620,51 @@
         </w:rPr>
         <w:fldChar w:fldCharType="end"/>
       </w:r>
-      <w:r>
-        <w:t xml:space="preserve"> </w:t>
-      </w:r>
-      <w:r>
-        <w:rPr>
-          <w:rFonts w:hint="eastAsia"/>
-        </w:rPr>
-        <w:t>파일 이름과 함수 이름을 지정한 매크로</w:t>
-      </w:r>
-      <w:r>
-        <w:rPr>
-          <w:rFonts w:hint="eastAsia"/>
-        </w:rPr>
-        <w:t xml:space="preserve"> (</w:t>
-      </w:r>
-      <w:r>
-        <w:t>MatrixMul.cpp</w:t>
-      </w:r>
-      <w:r>
-        <w:t>)</w:t>
+      <w:bookmarkEnd w:id="7"/>
+      <w:r>
+        <w:t xml:space="preserve"> CUDA </w:t>
+      </w:r>
+      <w:r>
+        <w:rPr>
+          <w:rFonts w:hint="eastAsia"/>
+        </w:rPr>
+        <w:t>kernel</w:t>
+      </w:r>
+      <w:r>
+        <w:t>(</w:t>
+      </w:r>
+      <w:r>
+        <w:t>MatrixMul_kernel.cu</w:t>
+      </w:r>
+      <w:r>
+        <w:t xml:space="preserve">) </w:t>
+      </w:r>
+      <w:r>
+        <w:rPr>
+          <w:rFonts w:hint="eastAsia"/>
+        </w:rPr>
+        <w:t>파일 불러오기 (</w:t>
+      </w:r>
+      <w:r>
+        <w:t>MatrixMul.cpp)</w:t>
       </w:r>
     </w:p>
     <w:p>
       <w:pPr>
-        <w:pStyle w:val="af5"/>
+        <w:pStyle w:val="afa"/>
         <w:keepNext/>
-        <w:ind w:left="660" w:firstLine="660"/>
-      </w:pPr>
-      <w:r>
-        <w:rPr>
-          <w:noProof/>
-        </w:rPr>
-        <w:lastRenderedPageBreak/>
+        <w:ind w:left="2340" w:hanging="800"/>
+        <w:jc w:val="both"/>
+      </w:pPr>
+      <w:r>
+        <w:rPr>
+          <w:noProof/>
+        </w:rPr>
         <w:drawing>
-          <wp:inline distT="0" distB="0" distL="0" distR="0" wp14:anchorId="5E47344B" wp14:editId="6CAE002E">
-            <wp:extent cx="4133850" cy="1047750"/>
-            <wp:effectExtent l="0" t="0" r="0" b="0"/>
-            <wp:docPr id="23" name="그림 23"/>
+          <wp:inline distT="0" distB="0" distL="0" distR="0" wp14:anchorId="20D8AD5A" wp14:editId="337F27BE">
+            <wp:extent cx="3886200" cy="1381125"/>
+            <wp:effectExtent l="0" t="0" r="0" b="9525"/>
+            <wp:docPr id="24" name="그림 24"/>
             <wp:cNvGraphicFramePr>
               <a:graphicFrameLocks xmlns:a="http://schemas.openxmlformats.org/drawingml/2006/main" noChangeAspect="1"/>
             </wp:cNvGraphicFramePr>
@@ -3943,7 +3684,7 @@
                   <pic:spPr>
                     <a:xfrm>
                       <a:off x="0" y="0"/>
-                      <a:ext cx="4133850" cy="1047750"/>
+                      <a:ext cx="3886200" cy="1381125"/>
                     </a:xfrm>
                     <a:prstGeom prst="rect">
                       <a:avLst/>
@@ -3962,7 +3703,7 @@
         <w:ind w:left="2340" w:hanging="800"/>
         <w:jc w:val="both"/>
       </w:pPr>
-      <w:bookmarkStart w:id="7" w:name="_Ref447479569"/>
+      <w:bookmarkStart w:id="8" w:name="_Ref447480249"/>
       <w:r>
         <w:t xml:space="preserve">Figure </w:t>
       </w:r>
@@ -3979,7 +3720,7 @@
         <w:rPr>
           <w:noProof/>
         </w:rPr>
-        <w:t>7</w:t>
+        <w:t>8</w:t>
       </w:r>
       <w:r>
         <w:rPr>
@@ -3987,9 +3728,12 @@
         </w:rPr>
         <w:fldChar w:fldCharType="end"/>
       </w:r>
-      <w:bookmarkEnd w:id="7"/>
-      <w:r>
-        <w:t xml:space="preserve"> CUDA </w:t>
+      <w:bookmarkEnd w:id="8"/>
+      <w:r>
+        <w:t xml:space="preserve"> </w:t>
+      </w:r>
+      <w:r>
+        <w:t xml:space="preserve">CUDA </w:t>
       </w:r>
       <w:r>
         <w:rPr>
@@ -4010,7 +3754,7 @@
         <w:rPr>
           <w:rFonts w:hint="eastAsia"/>
         </w:rPr>
-        <w:t>파일 불러오기 (</w:t>
+        <w:t>파일 내의 함수 불러오기 (</w:t>
       </w:r>
       <w:r>
         <w:t>MatrixMul.cpp)</w:t>
@@ -4018,20 +3762,19 @@
     </w:p>
     <w:p>
       <w:pPr>
-        <w:pStyle w:val="afa"/>
+        <w:pStyle w:val="af5"/>
         <w:keepNext/>
-        <w:ind w:left="2340" w:hanging="800"/>
-        <w:jc w:val="both"/>
+        <w:ind w:left="660" w:firstLine="660"/>
       </w:pPr>
       <w:r>
         <w:rPr>
           <w:noProof/>
         </w:rPr>
         <w:drawing>
-          <wp:inline distT="0" distB="0" distL="0" distR="0" wp14:anchorId="20D8AD5A" wp14:editId="337F27BE">
-            <wp:extent cx="3886200" cy="1381125"/>
-            <wp:effectExtent l="0" t="0" r="0" b="9525"/>
-            <wp:docPr id="24" name="그림 24"/>
+          <wp:inline distT="0" distB="0" distL="0" distR="0" wp14:anchorId="5909B68A" wp14:editId="64AC9EA0">
+            <wp:extent cx="4305300" cy="895350"/>
+            <wp:effectExtent l="0" t="0" r="0" b="0"/>
+            <wp:docPr id="25" name="그림 25"/>
             <wp:cNvGraphicFramePr>
               <a:graphicFrameLocks xmlns:a="http://schemas.openxmlformats.org/drawingml/2006/main" noChangeAspect="1"/>
             </wp:cNvGraphicFramePr>
@@ -4051,116 +3794,6 @@
                   <pic:spPr>
                     <a:xfrm>
                       <a:off x="0" y="0"/>
-                      <a:ext cx="3886200" cy="1381125"/>
-                    </a:xfrm>
-                    <a:prstGeom prst="rect">
-                      <a:avLst/>
-                    </a:prstGeom>
-                  </pic:spPr>
-                </pic:pic>
-              </a:graphicData>
-            </a:graphic>
-          </wp:inline>
-        </w:drawing>
-      </w:r>
-    </w:p>
-    <w:p>
-      <w:pPr>
-        <w:pStyle w:val="afa"/>
-        <w:ind w:left="2340" w:hanging="800"/>
-        <w:jc w:val="both"/>
-      </w:pPr>
-      <w:bookmarkStart w:id="8" w:name="_Ref447480249"/>
-      <w:r>
-        <w:t xml:space="preserve">Figure </w:t>
-      </w:r>
-      <w:r>
-        <w:fldChar w:fldCharType="begin"/>
-      </w:r>
-      <w:r>
-        <w:instrText xml:space="preserve"> SEQ Figure \* ARABIC </w:instrText>
-      </w:r>
-      <w:r>
-        <w:fldChar w:fldCharType="separate"/>
-      </w:r>
-      <w:r>
-        <w:rPr>
-          <w:noProof/>
-        </w:rPr>
-        <w:t>8</w:t>
-      </w:r>
-      <w:r>
-        <w:rPr>
-          <w:noProof/>
-        </w:rPr>
-        <w:fldChar w:fldCharType="end"/>
-      </w:r>
-      <w:bookmarkEnd w:id="8"/>
-      <w:r>
-        <w:t xml:space="preserve"> </w:t>
-      </w:r>
-      <w:r>
-        <w:t xml:space="preserve">CUDA </w:t>
-      </w:r>
-      <w:r>
-        <w:rPr>
-          <w:rFonts w:hint="eastAsia"/>
-        </w:rPr>
-        <w:t>kernel</w:t>
-      </w:r>
-      <w:r>
-        <w:t>(</w:t>
-      </w:r>
-      <w:r>
-        <w:t>MatrixMul_kernel.cu</w:t>
-      </w:r>
-      <w:r>
-        <w:t xml:space="preserve">) </w:t>
-      </w:r>
-      <w:r>
-        <w:rPr>
-          <w:rFonts w:hint="eastAsia"/>
-        </w:rPr>
-        <w:t>파일 내의 함수 불러오기 (</w:t>
-      </w:r>
-      <w:r>
-        <w:t>MatrixMul.cpp)</w:t>
-      </w:r>
-    </w:p>
-    <w:p>
-      <w:pPr>
-        <w:pStyle w:val="af5"/>
-        <w:keepNext/>
-        <w:ind w:left="660" w:firstLine="660"/>
-      </w:pPr>
-      <w:r>
-        <w:rPr>
-          <w:noProof/>
-        </w:rPr>
-        <w:drawing>
-          <wp:inline distT="0" distB="0" distL="0" distR="0" wp14:anchorId="5909B68A" wp14:editId="64AC9EA0">
-            <wp:extent cx="4305300" cy="895350"/>
-            <wp:effectExtent l="0" t="0" r="0" b="0"/>
-            <wp:docPr id="25" name="그림 25"/>
-            <wp:cNvGraphicFramePr>
-              <a:graphicFrameLocks xmlns:a="http://schemas.openxmlformats.org/drawingml/2006/main" noChangeAspect="1"/>
-            </wp:cNvGraphicFramePr>
-            <a:graphic xmlns:a="http://schemas.openxmlformats.org/drawingml/2006/main">
-              <a:graphicData uri="http://schemas.openxmlformats.org/drawingml/2006/picture">
-                <pic:pic xmlns:pic="http://schemas.openxmlformats.org/drawingml/2006/picture">
-                  <pic:nvPicPr>
-                    <pic:cNvPr id="1" name=""/>
-                    <pic:cNvPicPr/>
-                  </pic:nvPicPr>
-                  <pic:blipFill>
-                    <a:blip r:embed="rId17"/>
-                    <a:stretch>
-                      <a:fillRect/>
-                    </a:stretch>
-                  </pic:blipFill>
-                  <pic:spPr>
-                    <a:xfrm>
-                      <a:off x="0" y="0"/>
                       <a:ext cx="4305300" cy="895350"/>
                     </a:xfrm>
                     <a:prstGeom prst="rect">
@@ -5037,8 +4670,8 @@
       </w:r>
     </w:p>
     <w:sectPr>
-      <w:footerReference w:type="even" r:id="rId18"/>
-      <w:footerReference w:type="default" r:id="rId19"/>
+      <w:footerReference w:type="even" r:id="rId17"/>
+      <w:footerReference w:type="default" r:id="rId18"/>
       <w:pgSz w:w="11906" w:h="16838" w:code="9"/>
       <w:pgMar w:top="1440" w:right="1080" w:bottom="1440" w:left="1080" w:header="720" w:footer="720" w:gutter="0"/>
       <w:cols w:space="720"/>
@@ -5151,7 +4784,7 @@
         <w:color w:val="003777" w:themeColor="accent1"/>
         <w:lang w:val="ko-KR"/>
       </w:rPr>
-      <w:t>9</w:t>
+      <w:t>4</w:t>
     </w:r>
     <w:r>
       <w:rPr>
@@ -7081,8 +6714,8 @@
   </w:compat>
   <w:rsids>
     <w:rsidRoot w:val="008C774D"/>
-    <w:rsid w:val="003C24F4"/>
     <w:rsid w:val="00473969"/>
+    <w:rsid w:val="005446DE"/>
     <w:rsid w:val="0084730E"/>
     <w:rsid w:val="008A2F7B"/>
     <w:rsid w:val="008C774D"/>
@@ -7843,7 +7476,7 @@
 </file>
 
 <file path=customXml/itemProps2.xml><?xml version="1.0" encoding="utf-8"?>
-<ds:datastoreItem xmlns:ds="http://schemas.openxmlformats.org/officeDocument/2006/customXml" ds:itemID="{77194351-AEDA-4D25-B852-D311FF8F4499}">
+<ds:datastoreItem xmlns:ds="http://schemas.openxmlformats.org/officeDocument/2006/customXml" ds:itemID="{FA585C25-98C3-4E1A-B113-3CD9E24DF0EB}">
   <ds:schemaRefs>
     <ds:schemaRef ds:uri="http://schemas.openxmlformats.org/officeDocument/2006/bibliography"/>
   </ds:schemaRefs>

</xml_diff>